<commit_message>
Almost ended with first chapter
</commit_message>
<xml_diff>
--- a/Дипломен Проект 2024г/Документация на дипломен проект.docx
+++ b/Дипломен Проект 2024г/Документация на дипломен проект.docx
@@ -1290,23 +1290,7 @@
           <w:sz w:val="24"/>
           <w:szCs w:val="24"/>
         </w:rPr>
-        <w:t>Обектно-ориентиран програмен език</w:t>
-      </w:r>
-      <w:r>
-        <w:rPr>
-          <w:rFonts w:ascii="Times New Roman" w:hAnsi="Times New Roman" w:cs="Times New Roman"/>
-          <w:sz w:val="24"/>
-          <w:szCs w:val="24"/>
-        </w:rPr>
-        <w:t xml:space="preserve">: </w:t>
-      </w:r>
-      <w:r>
-        <w:rPr>
-          <w:rFonts w:ascii="Times New Roman" w:hAnsi="Times New Roman" w:cs="Times New Roman"/>
-          <w:sz w:val="24"/>
-          <w:szCs w:val="24"/>
-        </w:rPr>
-        <w:t>C# е изцяло обектно-ориентиран, което означава, че програмите се структурират чрез обекти, които съдържат данни и методи за работа с тези данни.</w:t>
+        <w:t>Обектно-ориентиран програмен език: C# е изцяло обектно-ориентиран, което означава, че програмите се структурират чрез обекти, които съдържат данни и методи за работа с тези данни.</w:t>
       </w:r>
     </w:p>
     <w:p>
@@ -1330,23 +1314,7 @@
           <w:sz w:val="24"/>
           <w:szCs w:val="24"/>
         </w:rPr>
-        <w:t>Силно типизиран език</w:t>
-      </w:r>
-      <w:r>
-        <w:rPr>
-          <w:rFonts w:ascii="Times New Roman" w:hAnsi="Times New Roman" w:cs="Times New Roman"/>
-          <w:sz w:val="24"/>
-          <w:szCs w:val="24"/>
-        </w:rPr>
-        <w:t xml:space="preserve">: </w:t>
-      </w:r>
-      <w:r>
-        <w:rPr>
-          <w:rFonts w:ascii="Times New Roman" w:hAnsi="Times New Roman" w:cs="Times New Roman"/>
-          <w:sz w:val="24"/>
-          <w:szCs w:val="24"/>
-        </w:rPr>
-        <w:t>Променливите в C# трябва да бъдат декларирани с определен тип преди да бъдат използвани, и компилаторът извършва строга проверка на типовете по време на компилацията.</w:t>
+        <w:t>Силно типизиран език: Променливите в C# трябва да бъдат декларирани с определен тип преди да бъдат използвани, и компилаторът извършва строга проверка на типовете по време на компилацията.</w:t>
       </w:r>
     </w:p>
     <w:p>
@@ -1370,23 +1338,7 @@
           <w:sz w:val="24"/>
           <w:szCs w:val="24"/>
         </w:rPr>
-        <w:t>Управление на паметта</w:t>
-      </w:r>
-      <w:r>
-        <w:rPr>
-          <w:rFonts w:ascii="Times New Roman" w:hAnsi="Times New Roman" w:cs="Times New Roman"/>
-          <w:sz w:val="24"/>
-          <w:szCs w:val="24"/>
-        </w:rPr>
-        <w:t xml:space="preserve">: </w:t>
-      </w:r>
-      <w:r>
-        <w:rPr>
-          <w:rFonts w:ascii="Times New Roman" w:hAnsi="Times New Roman" w:cs="Times New Roman"/>
-          <w:sz w:val="24"/>
-          <w:szCs w:val="24"/>
-        </w:rPr>
-        <w:t>C# използва автоматично управление на паметта чрез Garbage Collector, който автоматично освобождава ресурсите, които вече не се използват.</w:t>
+        <w:t>Управление на паметта: C# използва автоматично управление на паметта чрез Garbage Collector, който автоматично освобождава ресурсите, които вече не се използват.</w:t>
       </w:r>
     </w:p>
     <w:p>
@@ -1410,23 +1362,7 @@
           <w:sz w:val="24"/>
           <w:szCs w:val="24"/>
         </w:rPr>
-        <w:t>Интеграция с .NET Framework и .NET Core</w:t>
-      </w:r>
-      <w:r>
-        <w:rPr>
-          <w:rFonts w:ascii="Times New Roman" w:hAnsi="Times New Roman" w:cs="Times New Roman"/>
-          <w:sz w:val="24"/>
-          <w:szCs w:val="24"/>
-        </w:rPr>
-        <w:t xml:space="preserve">: </w:t>
-      </w:r>
-      <w:r>
-        <w:rPr>
-          <w:rFonts w:ascii="Times New Roman" w:hAnsi="Times New Roman" w:cs="Times New Roman"/>
-          <w:sz w:val="24"/>
-          <w:szCs w:val="24"/>
-        </w:rPr>
-        <w:t>C# е част от .NET платформата, която предоставя обширен набор от библиотеки и инструменти за разработка на различни видове приложения.</w:t>
+        <w:t>Интеграция с .NET Framework и .NET Core: C# е част от .NET платформата, която предоставя обширен набор от библиотеки и инструменти за разработка на различни видове приложения.</w:t>
       </w:r>
     </w:p>
     <w:p>
@@ -1450,23 +1386,7 @@
           <w:sz w:val="24"/>
           <w:szCs w:val="24"/>
         </w:rPr>
-        <w:t>Събитиен програмен модел</w:t>
-      </w:r>
-      <w:r>
-        <w:rPr>
-          <w:rFonts w:ascii="Times New Roman" w:hAnsi="Times New Roman" w:cs="Times New Roman"/>
-          <w:sz w:val="24"/>
-          <w:szCs w:val="24"/>
-        </w:rPr>
-        <w:t xml:space="preserve">: </w:t>
-      </w:r>
-      <w:r>
-        <w:rPr>
-          <w:rFonts w:ascii="Times New Roman" w:hAnsi="Times New Roman" w:cs="Times New Roman"/>
-          <w:sz w:val="24"/>
-          <w:szCs w:val="24"/>
-        </w:rPr>
-        <w:t>В C# събитията позволяват на програмите да реагират на събития като бутонове, мишка, клавишни комбинации и др.</w:t>
+        <w:t>Събитиен програмен модел: В C# събитията позволяват на програмите да реагират на събития като бутонове, мишка, клавишни комбинации и др.</w:t>
       </w:r>
     </w:p>
     <w:p>
@@ -1490,23 +1410,7 @@
           <w:sz w:val="24"/>
           <w:szCs w:val="24"/>
         </w:rPr>
-        <w:t>Многонишково програмиране</w:t>
-      </w:r>
-      <w:r>
-        <w:rPr>
-          <w:rFonts w:ascii="Times New Roman" w:hAnsi="Times New Roman" w:cs="Times New Roman"/>
-          <w:sz w:val="24"/>
-          <w:szCs w:val="24"/>
-        </w:rPr>
-        <w:t xml:space="preserve">: </w:t>
-      </w:r>
-      <w:r>
-        <w:rPr>
-          <w:rFonts w:ascii="Times New Roman" w:hAnsi="Times New Roman" w:cs="Times New Roman"/>
-          <w:sz w:val="24"/>
-          <w:szCs w:val="24"/>
-        </w:rPr>
-        <w:t>C# поддържа многонишково програмиране чрез използването на класовете от пространството на имена System.Threading.</w:t>
+        <w:t>Многонишково програмиране: C# поддържа многонишково програмиране чрез използването на класовете от пространството на имена System.Threading.</w:t>
       </w:r>
     </w:p>
     <w:p>
@@ -1530,23 +1434,7 @@
           <w:sz w:val="24"/>
           <w:szCs w:val="24"/>
         </w:rPr>
-        <w:t>LINQ (Language Integrated Query)</w:t>
-      </w:r>
-      <w:r>
-        <w:rPr>
-          <w:rFonts w:ascii="Times New Roman" w:hAnsi="Times New Roman" w:cs="Times New Roman"/>
-          <w:sz w:val="24"/>
-          <w:szCs w:val="24"/>
-        </w:rPr>
-        <w:t xml:space="preserve">: </w:t>
-      </w:r>
-      <w:r>
-        <w:rPr>
-          <w:rFonts w:ascii="Times New Roman" w:hAnsi="Times New Roman" w:cs="Times New Roman"/>
-          <w:sz w:val="24"/>
-          <w:szCs w:val="24"/>
-        </w:rPr>
-        <w:t>Предоставя декларативен начин за работа с данни, който е интегриран директно в езика.</w:t>
+        <w:t>LINQ (Language Integrated Query): Предоставя декларативен начин за работа с данни, който е интегриран директно в езика.</w:t>
       </w:r>
     </w:p>
     <w:p>
@@ -1570,23 +1458,7 @@
           <w:sz w:val="24"/>
           <w:szCs w:val="24"/>
         </w:rPr>
-        <w:t>ASP.NET</w:t>
-      </w:r>
-      <w:r>
-        <w:rPr>
-          <w:rFonts w:ascii="Times New Roman" w:hAnsi="Times New Roman" w:cs="Times New Roman"/>
-          <w:sz w:val="24"/>
-          <w:szCs w:val="24"/>
-        </w:rPr>
-        <w:t xml:space="preserve">: </w:t>
-      </w:r>
-      <w:r>
-        <w:rPr>
-          <w:rFonts w:ascii="Times New Roman" w:hAnsi="Times New Roman" w:cs="Times New Roman"/>
-          <w:sz w:val="24"/>
-          <w:szCs w:val="24"/>
-        </w:rPr>
-        <w:t>C# се използва широко за уеб разработка чрез технологиите на ASP.NET, включително ASP.NET MVC и ASP.NET Core.</w:t>
+        <w:t>ASP.NET: C# се използва широко за уеб разработка чрез технологиите на ASP.NET, включително ASP.NET MVC и ASP.NET Core.</w:t>
       </w:r>
     </w:p>
     <w:p>
@@ -1748,24 +1620,45 @@
         </w:rPr>
       </w:pPr>
       <w:r>
+        <w:rPr>
+          <w:rFonts w:ascii="Times New Roman" w:hAnsi="Times New Roman" w:cs="Times New Roman"/>
+        </w:rPr>
         <w:t xml:space="preserve">Фигура </w:t>
       </w:r>
       <w:r>
+        <w:rPr>
+          <w:rFonts w:ascii="Times New Roman" w:hAnsi="Times New Roman" w:cs="Times New Roman"/>
+        </w:rPr>
         <w:fldChar w:fldCharType="begin"/>
       </w:r>
       <w:r>
+        <w:rPr>
+          <w:rFonts w:ascii="Times New Roman" w:hAnsi="Times New Roman" w:cs="Times New Roman"/>
+        </w:rPr>
         <w:instrText xml:space="preserve"> SEQ Фигура \* ARABIC </w:instrText>
       </w:r>
       <w:r>
+        <w:rPr>
+          <w:rFonts w:ascii="Times New Roman" w:hAnsi="Times New Roman" w:cs="Times New Roman"/>
+        </w:rPr>
         <w:fldChar w:fldCharType="separate"/>
       </w:r>
       <w:r>
+        <w:rPr>
+          <w:rFonts w:ascii="Times New Roman" w:hAnsi="Times New Roman" w:cs="Times New Roman"/>
+        </w:rPr>
         <w:t>1</w:t>
       </w:r>
       <w:r>
+        <w:rPr>
+          <w:rFonts w:ascii="Times New Roman" w:hAnsi="Times New Roman" w:cs="Times New Roman"/>
+        </w:rPr>
         <w:fldChar w:fldCharType="end"/>
       </w:r>
       <w:r>
+        <w:rPr>
+          <w:rFonts w:ascii="Times New Roman" w:hAnsi="Times New Roman" w:cs="Times New Roman"/>
+        </w:rPr>
         <w:t>: Масив</w:t>
       </w:r>
     </w:p>
@@ -2078,6 +1971,83 @@
           <w:szCs w:val="24"/>
         </w:rPr>
         <w:t>Редът на елементите и дължината на масива са фиксирани.</w:t>
+      </w:r>
+    </w:p>
+    <w:p>
+      <w:pPr>
+        <w:pStyle w:val="NormalWeb"/>
+        <w:keepNext/>
+        <w:ind w:left="720"/>
+        <w:jc w:val="both"/>
+      </w:pPr>
+      <w:r>
+        <w:rPr>
+          <w:noProof/>
+        </w:rPr>
+        <w:drawing>
+          <wp:inline distT="0" distB="0" distL="0" distR="0" wp14:anchorId="2C617A9D" wp14:editId="74F437E3">
+            <wp:extent cx="4169410" cy="2121535"/>
+            <wp:effectExtent l="0" t="0" r="2540" b="0"/>
+            <wp:docPr id="1185206005" name="Picture 8" descr="A computer screen with numbers and letters&#10;&#10;Description automatically generated"/>
+            <wp:cNvGraphicFramePr>
+              <a:graphicFrameLocks xmlns:a="http://schemas.openxmlformats.org/drawingml/2006/main" noChangeAspect="1"/>
+            </wp:cNvGraphicFramePr>
+            <a:graphic xmlns:a="http://schemas.openxmlformats.org/drawingml/2006/main">
+              <a:graphicData uri="http://schemas.openxmlformats.org/drawingml/2006/picture">
+                <pic:pic xmlns:pic="http://schemas.openxmlformats.org/drawingml/2006/picture">
+                  <pic:nvPicPr>
+                    <pic:cNvPr id="1185206005" name="Picture 8" descr="A computer screen with numbers and letters&#10;&#10;Description automatically generated"/>
+                    <pic:cNvPicPr>
+                      <a:picLocks noChangeAspect="1" noChangeArrowheads="1"/>
+                    </pic:cNvPicPr>
+                  </pic:nvPicPr>
+                  <pic:blipFill>
+                    <a:blip r:embed="rId12">
+                      <a:extLst>
+                        <a:ext uri="{28A0092B-C50C-407E-A947-70E740481C1C}">
+                          <a14:useLocalDpi xmlns:a14="http://schemas.microsoft.com/office/drawing/2010/main" val="0"/>
+                        </a:ext>
+                      </a:extLst>
+                    </a:blip>
+                    <a:srcRect/>
+                    <a:stretch>
+                      <a:fillRect/>
+                    </a:stretch>
+                  </pic:blipFill>
+                  <pic:spPr bwMode="auto">
+                    <a:xfrm>
+                      <a:off x="0" y="0"/>
+                      <a:ext cx="4169410" cy="2121535"/>
+                    </a:xfrm>
+                    <a:prstGeom prst="rect">
+                      <a:avLst/>
+                    </a:prstGeom>
+                    <a:noFill/>
+                    <a:ln>
+                      <a:noFill/>
+                    </a:ln>
+                  </pic:spPr>
+                </pic:pic>
+              </a:graphicData>
+            </a:graphic>
+          </wp:inline>
+        </w:drawing>
+      </w:r>
+    </w:p>
+    <w:p>
+      <w:pPr>
+        <w:pStyle w:val="Caption"/>
+        <w:jc w:val="right"/>
+        <w:rPr>
+          <w:rFonts w:ascii="Times New Roman" w:eastAsia="Times New Roman" w:hAnsi="Times New Roman" w:cs="Times New Roman"/>
+          <w:lang w:val="en-US"/>
+        </w:rPr>
+      </w:pPr>
+      <w:r>
+        <w:rPr>
+          <w:rFonts w:ascii="Times New Roman" w:hAnsi="Times New Roman" w:cs="Times New Roman"/>
+        </w:rPr>
+        <w:t>Фигура 2: Код за масиви</w:t>
       </w:r>
     </w:p>
     <w:p>
@@ -2108,6 +2078,7 @@
           <w:sz w:val="28"/>
           <w:szCs w:val="28"/>
         </w:rPr>
+        <w:lastRenderedPageBreak/>
         <w:t>Двумерни и м</w:t>
       </w:r>
       <w:r>
@@ -2174,7 +2145,56 @@
           <w:sz w:val="24"/>
           <w:szCs w:val="24"/>
         </w:rPr>
-        <w:t>В C#, многомерните масиви са структури от данни с две или повече измерения. Най-често срещаните са двумерните масиви, но е възможно да създадете и масиви с по-голям брой измерения.</w:t>
+        <w:t xml:space="preserve">В C#, многомерните масиви са структури от данни с две или повече измерения. Най-често срещаните са двумерните масиви, но е възможно да създадете и масиви с по-голям брой измерения. </w:t>
+      </w:r>
+      <w:r>
+        <w:rPr>
+          <w:rFonts w:ascii="Times New Roman" w:eastAsia="Times New Roman" w:hAnsi="Times New Roman" w:cs="Times New Roman"/>
+          <w:color w:val="202122"/>
+          <w:sz w:val="24"/>
+          <w:szCs w:val="24"/>
+        </w:rPr>
+        <w:t xml:space="preserve">Ето и някои предимства на многомерните и двумерните масиви: </w:t>
+      </w:r>
+    </w:p>
+    <w:p>
+      <w:pPr>
+        <w:pStyle w:val="ListParagraph"/>
+        <w:numPr>
+          <w:ilvl w:val="0"/>
+          <w:numId w:val="4"/>
+        </w:numPr>
+        <w:shd w:val="clear" w:color="auto" w:fill="FFFFFF"/>
+        <w:spacing w:before="100" w:beforeAutospacing="1" w:after="24" w:line="360" w:lineRule="auto"/>
+        <w:jc w:val="both"/>
+        <w:rPr>
+          <w:rFonts w:ascii="Times New Roman" w:eastAsia="Times New Roman" w:hAnsi="Times New Roman" w:cs="Times New Roman"/>
+          <w:color w:val="202122"/>
+          <w:sz w:val="24"/>
+          <w:szCs w:val="24"/>
+        </w:rPr>
+      </w:pPr>
+      <w:r>
+        <w:rPr>
+          <w:rFonts w:ascii="Times New Roman" w:eastAsia="Times New Roman" w:hAnsi="Times New Roman" w:cs="Times New Roman"/>
+          <w:b/>
+          <w:bCs/>
+          <w:color w:val="202122"/>
+          <w:sz w:val="24"/>
+          <w:szCs w:val="24"/>
+        </w:rPr>
+        <w:t>Таблична организация</w:t>
+      </w:r>
+      <w:r>
+        <w:rPr>
+          <w:rFonts w:ascii="Times New Roman" w:eastAsia="Times New Roman" w:hAnsi="Times New Roman" w:cs="Times New Roman"/>
+          <w:b/>
+          <w:bCs/>
+          <w:color w:val="202122"/>
+          <w:sz w:val="24"/>
+          <w:szCs w:val="24"/>
+        </w:rPr>
+        <w:t>:</w:t>
       </w:r>
       <w:r>
         <w:rPr>
@@ -2184,6 +2204,127 @@
           <w:szCs w:val="24"/>
         </w:rPr>
         <w:t xml:space="preserve"> </w:t>
+      </w:r>
+      <w:r>
+        <w:rPr>
+          <w:rFonts w:ascii="Times New Roman" w:eastAsia="Times New Roman" w:hAnsi="Times New Roman" w:cs="Times New Roman"/>
+          <w:color w:val="202122"/>
+          <w:sz w:val="24"/>
+          <w:szCs w:val="24"/>
+        </w:rPr>
+        <w:t>Както двумерните, така и многомерните масиви предоставят таблична организация на данните, което улеснява работата с таблични структури.</w:t>
+      </w:r>
+    </w:p>
+    <w:p>
+      <w:pPr>
+        <w:pStyle w:val="ListParagraph"/>
+        <w:numPr>
+          <w:ilvl w:val="0"/>
+          <w:numId w:val="4"/>
+        </w:numPr>
+        <w:shd w:val="clear" w:color="auto" w:fill="FFFFFF"/>
+        <w:spacing w:before="100" w:beforeAutospacing="1" w:after="24" w:line="360" w:lineRule="auto"/>
+        <w:jc w:val="both"/>
+        <w:rPr>
+          <w:rFonts w:ascii="Times New Roman" w:eastAsia="Times New Roman" w:hAnsi="Times New Roman" w:cs="Times New Roman"/>
+          <w:color w:val="202122"/>
+          <w:sz w:val="24"/>
+          <w:szCs w:val="24"/>
+        </w:rPr>
+      </w:pPr>
+      <w:r>
+        <w:rPr>
+          <w:rFonts w:ascii="Times New Roman" w:eastAsia="Times New Roman" w:hAnsi="Times New Roman" w:cs="Times New Roman"/>
+          <w:b/>
+          <w:bCs/>
+          <w:color w:val="202122"/>
+          <w:sz w:val="24"/>
+          <w:szCs w:val="24"/>
+        </w:rPr>
+        <w:t>Ефективен достъп до елементите:</w:t>
+      </w:r>
+      <w:r>
+        <w:rPr>
+          <w:rFonts w:ascii="Times New Roman" w:eastAsia="Times New Roman" w:hAnsi="Times New Roman" w:cs="Times New Roman"/>
+          <w:color w:val="202122"/>
+          <w:sz w:val="24"/>
+          <w:szCs w:val="24"/>
+        </w:rPr>
+        <w:t xml:space="preserve"> </w:t>
+      </w:r>
+      <w:r>
+        <w:rPr>
+          <w:rFonts w:ascii="Times New Roman" w:eastAsia="Times New Roman" w:hAnsi="Times New Roman" w:cs="Times New Roman"/>
+          <w:color w:val="202122"/>
+          <w:sz w:val="24"/>
+          <w:szCs w:val="24"/>
+        </w:rPr>
+        <w:t>Масивите предоставят константно време за достъп до елементите с помощта на индексацията, което ги прави ефективни при работа с данни в различни измерения.</w:t>
+      </w:r>
+    </w:p>
+    <w:p>
+      <w:pPr>
+        <w:pStyle w:val="ListParagraph"/>
+        <w:numPr>
+          <w:ilvl w:val="0"/>
+          <w:numId w:val="4"/>
+        </w:numPr>
+        <w:shd w:val="clear" w:color="auto" w:fill="FFFFFF"/>
+        <w:spacing w:before="100" w:beforeAutospacing="1" w:after="24" w:line="360" w:lineRule="auto"/>
+        <w:jc w:val="both"/>
+        <w:rPr>
+          <w:rFonts w:ascii="Times New Roman" w:eastAsia="Times New Roman" w:hAnsi="Times New Roman" w:cs="Times New Roman"/>
+          <w:color w:val="202122"/>
+          <w:sz w:val="24"/>
+          <w:szCs w:val="24"/>
+        </w:rPr>
+      </w:pPr>
+      <w:r>
+        <w:rPr>
+          <w:rFonts w:ascii="Times New Roman" w:eastAsia="Times New Roman" w:hAnsi="Times New Roman" w:cs="Times New Roman"/>
+          <w:b/>
+          <w:bCs/>
+          <w:color w:val="202122"/>
+          <w:sz w:val="24"/>
+          <w:szCs w:val="24"/>
+        </w:rPr>
+        <w:t>Подходящи за математически операции:</w:t>
+      </w:r>
+      <w:r>
+        <w:rPr>
+          <w:rFonts w:ascii="Times New Roman" w:eastAsia="Times New Roman" w:hAnsi="Times New Roman" w:cs="Times New Roman"/>
+          <w:color w:val="202122"/>
+          <w:sz w:val="24"/>
+          <w:szCs w:val="24"/>
+        </w:rPr>
+        <w:t xml:space="preserve"> </w:t>
+      </w:r>
+      <w:r>
+        <w:rPr>
+          <w:rFonts w:ascii="Times New Roman" w:eastAsia="Times New Roman" w:hAnsi="Times New Roman" w:cs="Times New Roman"/>
+          <w:color w:val="202122"/>
+          <w:sz w:val="24"/>
+          <w:szCs w:val="24"/>
+        </w:rPr>
+        <w:t>Когато имаме задачи, свързани с математика и линейна алгебра, многомерните масиви</w:t>
+      </w:r>
+      <w:r>
+        <w:rPr>
+          <w:rFonts w:ascii="Times New Roman" w:eastAsia="Times New Roman" w:hAnsi="Times New Roman" w:cs="Times New Roman"/>
+          <w:color w:val="202122"/>
+          <w:sz w:val="24"/>
+          <w:szCs w:val="24"/>
+        </w:rPr>
+        <w:t xml:space="preserve"> </w:t>
+      </w:r>
+      <w:r>
+        <w:rPr>
+          <w:rFonts w:ascii="Times New Roman" w:eastAsia="Times New Roman" w:hAnsi="Times New Roman" w:cs="Times New Roman"/>
+          <w:color w:val="202122"/>
+          <w:sz w:val="24"/>
+          <w:szCs w:val="24"/>
+        </w:rPr>
+        <w:t>са полезни за представяне на триизмерни или четириизмерни структури от данни.</w:t>
       </w:r>
     </w:p>
     <w:p>
@@ -2236,56 +2377,98 @@
           <w:sz w:val="24"/>
           <w:szCs w:val="24"/>
         </w:rPr>
-        <w:t xml:space="preserve">Двумерният масив представлява таблица с редове и колони. За да създадете двумерен масив </w:t>
-      </w:r>
-      <w:r>
-        <w:rPr>
-          <w:rFonts w:ascii="Times New Roman" w:eastAsia="Times New Roman" w:hAnsi="Times New Roman" w:cs="Times New Roman"/>
-          <w:color w:val="202122"/>
-          <w:sz w:val="24"/>
-          <w:szCs w:val="24"/>
-        </w:rPr>
-        <w:t xml:space="preserve">с 3 реда и 4 колони </w:t>
-      </w:r>
-      <w:r>
-        <w:rPr>
-          <w:rFonts w:ascii="Times New Roman" w:eastAsia="Times New Roman" w:hAnsi="Times New Roman" w:cs="Times New Roman"/>
-          <w:color w:val="202122"/>
-          <w:sz w:val="24"/>
-          <w:szCs w:val="24"/>
-        </w:rPr>
-        <w:t>в C#, използвате следния синтаксис:</w:t>
-      </w:r>
-    </w:p>
-    <w:p>
-      <w:pPr>
-        <w:shd w:val="clear" w:color="auto" w:fill="FFFFFF"/>
-        <w:spacing w:before="100" w:beforeAutospacing="1" w:after="24" w:line="360" w:lineRule="auto"/>
-        <w:jc w:val="both"/>
-        <w:rPr>
-          <w:rFonts w:ascii="Times New Roman" w:eastAsia="Times New Roman" w:hAnsi="Times New Roman" w:cs="Times New Roman"/>
-          <w:b/>
-          <w:bCs/>
-          <w:i/>
-          <w:iCs/>
-          <w:color w:val="202122"/>
-          <w:sz w:val="24"/>
-          <w:szCs w:val="24"/>
-        </w:rPr>
-      </w:pPr>
-      <w:r>
-        <w:rPr>
-          <w:rFonts w:ascii="Times New Roman" w:eastAsia="Times New Roman" w:hAnsi="Times New Roman" w:cs="Times New Roman"/>
-          <w:b/>
-          <w:bCs/>
-          <w:i/>
-          <w:iCs/>
-          <w:color w:val="202122"/>
-          <w:sz w:val="24"/>
-          <w:szCs w:val="24"/>
-        </w:rPr>
-        <w:lastRenderedPageBreak/>
-        <w:t>int[,] twoDimensionalArray = new int[3, 4];</w:t>
+        <w:t>Двумерният масив представлява таблица с редове и колони.</w:t>
+      </w:r>
+      <w:r>
+        <w:rPr>
+          <w:rFonts w:ascii="Times New Roman" w:eastAsia="Times New Roman" w:hAnsi="Times New Roman" w:cs="Times New Roman"/>
+          <w:color w:val="202122"/>
+          <w:sz w:val="24"/>
+          <w:szCs w:val="24"/>
+        </w:rPr>
+        <w:t xml:space="preserve"> </w:t>
+      </w:r>
+      <w:r>
+        <w:rPr>
+          <w:rFonts w:ascii="Times New Roman" w:eastAsia="Times New Roman" w:hAnsi="Times New Roman" w:cs="Times New Roman"/>
+          <w:color w:val="202122"/>
+          <w:sz w:val="24"/>
+          <w:szCs w:val="24"/>
+        </w:rPr>
+        <w:t>За да създадете двумерен масив с 3 реда и 4 колони в C#, използвате следния синтаксис:</w:t>
+      </w:r>
+    </w:p>
+    <w:p>
+      <w:pPr>
+        <w:pStyle w:val="NormalWeb"/>
+        <w:keepNext/>
+        <w:jc w:val="both"/>
+      </w:pPr>
+      <w:r>
+        <w:rPr>
+          <w:noProof/>
+        </w:rPr>
+        <w:drawing>
+          <wp:inline distT="0" distB="0" distL="0" distR="0" wp14:anchorId="640449BB" wp14:editId="25B75DA6">
+            <wp:extent cx="4850130" cy="563245"/>
+            <wp:effectExtent l="0" t="0" r="7620" b="8255"/>
+            <wp:docPr id="2024782475" name="Picture 9"/>
+            <wp:cNvGraphicFramePr>
+              <a:graphicFrameLocks xmlns:a="http://schemas.openxmlformats.org/drawingml/2006/main" noChangeAspect="1"/>
+            </wp:cNvGraphicFramePr>
+            <a:graphic xmlns:a="http://schemas.openxmlformats.org/drawingml/2006/main">
+              <a:graphicData uri="http://schemas.openxmlformats.org/drawingml/2006/picture">
+                <pic:pic xmlns:pic="http://schemas.openxmlformats.org/drawingml/2006/picture">
+                  <pic:nvPicPr>
+                    <pic:cNvPr id="0" name="Picture 31"/>
+                    <pic:cNvPicPr>
+                      <a:picLocks noChangeAspect="1" noChangeArrowheads="1"/>
+                    </pic:cNvPicPr>
+                  </pic:nvPicPr>
+                  <pic:blipFill>
+                    <a:blip r:embed="rId13">
+                      <a:extLst>
+                        <a:ext uri="{28A0092B-C50C-407E-A947-70E740481C1C}">
+                          <a14:useLocalDpi xmlns:a14="http://schemas.microsoft.com/office/drawing/2010/main" val="0"/>
+                        </a:ext>
+                      </a:extLst>
+                    </a:blip>
+                    <a:srcRect/>
+                    <a:stretch>
+                      <a:fillRect/>
+                    </a:stretch>
+                  </pic:blipFill>
+                  <pic:spPr bwMode="auto">
+                    <a:xfrm>
+                      <a:off x="0" y="0"/>
+                      <a:ext cx="4850130" cy="563245"/>
+                    </a:xfrm>
+                    <a:prstGeom prst="rect">
+                      <a:avLst/>
+                    </a:prstGeom>
+                    <a:noFill/>
+                    <a:ln>
+                      <a:noFill/>
+                    </a:ln>
+                  </pic:spPr>
+                </pic:pic>
+              </a:graphicData>
+            </a:graphic>
+          </wp:inline>
+        </w:drawing>
+      </w:r>
+    </w:p>
+    <w:p>
+      <w:pPr>
+        <w:pStyle w:val="Caption"/>
+        <w:jc w:val="right"/>
+        <w:rPr>
+          <w:rFonts w:ascii="Times New Roman" w:eastAsia="Times New Roman" w:hAnsi="Times New Roman" w:cs="Times New Roman"/>
+          <w:lang w:val="en-US"/>
+        </w:rPr>
+      </w:pPr>
+      <w:r>
+        <w:t>Фигура 3: Двумерен масив</w:t>
       </w:r>
     </w:p>
     <w:p>
@@ -2338,20 +2521,89 @@
           <w:sz w:val="24"/>
           <w:szCs w:val="24"/>
         </w:rPr>
-        <w:t>Можете да създавате масиви с повече от две измерения, като промените броя на индексите при деклариране и инициализация</w:t>
-      </w:r>
-      <w:r>
-        <w:rPr>
-          <w:rFonts w:ascii="Times New Roman" w:eastAsia="Times New Roman" w:hAnsi="Times New Roman" w:cs="Times New Roman"/>
-          <w:color w:val="202122"/>
-          <w:sz w:val="24"/>
-          <w:szCs w:val="24"/>
-        </w:rPr>
-        <w:t xml:space="preserve">. Ето пример за тримерен масив с 2 “слоя“, всеки с по 3 реда и 4 колони: </w:t>
-      </w:r>
-    </w:p>
-    <w:p>
-      <w:pPr>
+        <w:t xml:space="preserve">Можете да създавате масиви с повече от две измерения, като промените броя на индексите при деклариране и инициализация. Ето пример за тримерен масив с 2 “слоя“, всеки с по 3 реда и 4 колони: </w:t>
+      </w:r>
+    </w:p>
+    <w:p>
+      <w:pPr>
+        <w:pStyle w:val="NormalWeb"/>
+        <w:keepNext/>
+        <w:jc w:val="both"/>
+      </w:pPr>
+      <w:r>
+        <w:rPr>
+          <w:noProof/>
+        </w:rPr>
+        <w:drawing>
+          <wp:inline distT="0" distB="0" distL="0" distR="0" wp14:anchorId="2CA466FA" wp14:editId="65995DCA">
+            <wp:extent cx="5274310" cy="467995"/>
+            <wp:effectExtent l="0" t="0" r="2540" b="8255"/>
+            <wp:docPr id="765182378" name="Picture 10"/>
+            <wp:cNvGraphicFramePr>
+              <a:graphicFrameLocks xmlns:a="http://schemas.openxmlformats.org/drawingml/2006/main" noChangeAspect="1"/>
+            </wp:cNvGraphicFramePr>
+            <a:graphic xmlns:a="http://schemas.openxmlformats.org/drawingml/2006/main">
+              <a:graphicData uri="http://schemas.openxmlformats.org/drawingml/2006/picture">
+                <pic:pic xmlns:pic="http://schemas.openxmlformats.org/drawingml/2006/picture">
+                  <pic:nvPicPr>
+                    <pic:cNvPr id="0" name="Picture 33"/>
+                    <pic:cNvPicPr>
+                      <a:picLocks noChangeAspect="1" noChangeArrowheads="1"/>
+                    </pic:cNvPicPr>
+                  </pic:nvPicPr>
+                  <pic:blipFill>
+                    <a:blip r:embed="rId14">
+                      <a:extLst>
+                        <a:ext uri="{28A0092B-C50C-407E-A947-70E740481C1C}">
+                          <a14:useLocalDpi xmlns:a14="http://schemas.microsoft.com/office/drawing/2010/main" val="0"/>
+                        </a:ext>
+                      </a:extLst>
+                    </a:blip>
+                    <a:srcRect/>
+                    <a:stretch>
+                      <a:fillRect/>
+                    </a:stretch>
+                  </pic:blipFill>
+                  <pic:spPr bwMode="auto">
+                    <a:xfrm>
+                      <a:off x="0" y="0"/>
+                      <a:ext cx="5274310" cy="467995"/>
+                    </a:xfrm>
+                    <a:prstGeom prst="rect">
+                      <a:avLst/>
+                    </a:prstGeom>
+                    <a:noFill/>
+                    <a:ln>
+                      <a:noFill/>
+                    </a:ln>
+                  </pic:spPr>
+                </pic:pic>
+              </a:graphicData>
+            </a:graphic>
+          </wp:inline>
+        </w:drawing>
+      </w:r>
+    </w:p>
+    <w:p>
+      <w:pPr>
+        <w:pStyle w:val="Caption"/>
+        <w:jc w:val="right"/>
+        <w:rPr>
+          <w:rFonts w:ascii="Times New Roman" w:eastAsia="Times New Roman" w:hAnsi="Times New Roman" w:cs="Times New Roman"/>
+          <w:lang w:val="en-US"/>
+        </w:rPr>
+      </w:pPr>
+      <w:r>
+        <w:t>Фигура 4: Триизмерен масив</w:t>
+      </w:r>
+    </w:p>
+    <w:p>
+      <w:pPr>
+        <w:pStyle w:val="ListParagraph"/>
+        <w:numPr>
+          <w:ilvl w:val="1"/>
+          <w:numId w:val="1"/>
+        </w:numPr>
         <w:shd w:val="clear" w:color="auto" w:fill="FFFFFF"/>
         <w:spacing w:before="100" w:beforeAutospacing="1" w:after="24" w:line="360" w:lineRule="auto"/>
         <w:jc w:val="both"/>
@@ -2359,11 +2611,9 @@
           <w:rFonts w:ascii="Times New Roman" w:eastAsia="Times New Roman" w:hAnsi="Times New Roman" w:cs="Times New Roman"/>
           <w:b/>
           <w:bCs/>
-          <w:i/>
-          <w:iCs/>
-          <w:color w:val="202122"/>
-          <w:sz w:val="24"/>
-          <w:szCs w:val="24"/>
+          <w:color w:val="202122"/>
+          <w:sz w:val="28"/>
+          <w:szCs w:val="28"/>
         </w:rPr>
       </w:pPr>
       <w:r>
@@ -2371,14 +2621,1261 @@
           <w:rFonts w:ascii="Times New Roman" w:eastAsia="Times New Roman" w:hAnsi="Times New Roman" w:cs="Times New Roman"/>
           <w:b/>
           <w:bCs/>
-          <w:i/>
-          <w:iCs/>
-          <w:color w:val="202122"/>
-          <w:sz w:val="24"/>
-          <w:szCs w:val="24"/>
-        </w:rPr>
-        <w:t>int[,,] threeDimensionalArray = new int[2, 3, 4];</w:t>
-      </w:r>
+          <w:color w:val="202122"/>
+          <w:sz w:val="28"/>
+          <w:szCs w:val="28"/>
+        </w:rPr>
+        <w:lastRenderedPageBreak/>
+        <w:t>List в C#</w:t>
+      </w:r>
+    </w:p>
+    <w:p>
+      <w:pPr>
+        <w:shd w:val="clear" w:color="auto" w:fill="FFFFFF"/>
+        <w:spacing w:before="100" w:beforeAutospacing="1" w:after="24" w:line="360" w:lineRule="auto"/>
+        <w:jc w:val="both"/>
+        <w:rPr>
+          <w:rFonts w:ascii="Times New Roman" w:eastAsia="Times New Roman" w:hAnsi="Times New Roman" w:cs="Times New Roman"/>
+          <w:color w:val="202122"/>
+          <w:sz w:val="24"/>
+          <w:szCs w:val="24"/>
+        </w:rPr>
+      </w:pPr>
+      <w:r>
+        <w:rPr>
+          <w:rFonts w:ascii="Times New Roman" w:eastAsia="Times New Roman" w:hAnsi="Times New Roman" w:cs="Times New Roman"/>
+          <w:color w:val="202122"/>
+          <w:sz w:val="24"/>
+          <w:szCs w:val="24"/>
+        </w:rPr>
+        <w:t xml:space="preserve">В C#, List представлява динамичен масив, който може динамично да променя своя размер по време на изпълнение на програмата. Той е част от пространството от имена System.Collections.Generic. </w:t>
+      </w:r>
+      <w:r>
+        <w:rPr>
+          <w:rFonts w:ascii="Times New Roman" w:eastAsia="Times New Roman" w:hAnsi="Times New Roman" w:cs="Times New Roman"/>
+          <w:color w:val="202122"/>
+          <w:sz w:val="24"/>
+          <w:szCs w:val="24"/>
+        </w:rPr>
+        <w:t>List предоставя разнообразие от методи за работа с данните, като Add, Remove, IndexOf, Contains и много други.</w:t>
+      </w:r>
+      <w:r>
+        <w:rPr>
+          <w:rFonts w:ascii="Times New Roman" w:eastAsia="Times New Roman" w:hAnsi="Times New Roman" w:cs="Times New Roman"/>
+          <w:color w:val="202122"/>
+          <w:sz w:val="24"/>
+          <w:szCs w:val="24"/>
+        </w:rPr>
+        <w:t xml:space="preserve"> </w:t>
+      </w:r>
+      <w:r>
+        <w:rPr>
+          <w:rFonts w:ascii="Times New Roman" w:eastAsia="Times New Roman" w:hAnsi="Times New Roman" w:cs="Times New Roman"/>
+          <w:color w:val="202122"/>
+          <w:sz w:val="24"/>
+          <w:szCs w:val="24"/>
+        </w:rPr>
+        <w:t xml:space="preserve">Ето някои основни </w:t>
+      </w:r>
+      <w:r>
+        <w:rPr>
+          <w:rFonts w:ascii="Times New Roman" w:eastAsia="Times New Roman" w:hAnsi="Times New Roman" w:cs="Times New Roman"/>
+          <w:color w:val="202122"/>
+          <w:sz w:val="24"/>
+          <w:szCs w:val="24"/>
+        </w:rPr>
+        <w:t>характеристики</w:t>
+      </w:r>
+      <w:r>
+        <w:rPr>
+          <w:rFonts w:ascii="Times New Roman" w:eastAsia="Times New Roman" w:hAnsi="Times New Roman" w:cs="Times New Roman"/>
+          <w:color w:val="202122"/>
+          <w:sz w:val="24"/>
+          <w:szCs w:val="24"/>
+        </w:rPr>
+        <w:t xml:space="preserve"> </w:t>
+      </w:r>
+      <w:r>
+        <w:rPr>
+          <w:rFonts w:ascii="Times New Roman" w:eastAsia="Times New Roman" w:hAnsi="Times New Roman" w:cs="Times New Roman"/>
+          <w:color w:val="202122"/>
+          <w:sz w:val="24"/>
+          <w:szCs w:val="24"/>
+        </w:rPr>
+        <w:t>н</w:t>
+      </w:r>
+      <w:r>
+        <w:rPr>
+          <w:rFonts w:ascii="Times New Roman" w:eastAsia="Times New Roman" w:hAnsi="Times New Roman" w:cs="Times New Roman"/>
+          <w:color w:val="202122"/>
+          <w:sz w:val="24"/>
+          <w:szCs w:val="24"/>
+        </w:rPr>
+        <w:t>а List в C#:</w:t>
+      </w:r>
+    </w:p>
+    <w:p>
+      <w:pPr>
+        <w:pStyle w:val="ListParagraph"/>
+        <w:numPr>
+          <w:ilvl w:val="0"/>
+          <w:numId w:val="4"/>
+        </w:numPr>
+        <w:shd w:val="clear" w:color="auto" w:fill="FFFFFF"/>
+        <w:spacing w:before="100" w:beforeAutospacing="1" w:after="24" w:line="360" w:lineRule="auto"/>
+        <w:jc w:val="both"/>
+        <w:rPr>
+          <w:rFonts w:ascii="Times New Roman" w:eastAsia="Times New Roman" w:hAnsi="Times New Roman" w:cs="Times New Roman"/>
+          <w:color w:val="202122"/>
+          <w:sz w:val="24"/>
+          <w:szCs w:val="24"/>
+        </w:rPr>
+      </w:pPr>
+      <w:r>
+        <w:rPr>
+          <w:rFonts w:ascii="Times New Roman" w:eastAsia="Times New Roman" w:hAnsi="Times New Roman" w:cs="Times New Roman"/>
+          <w:b/>
+          <w:bCs/>
+          <w:color w:val="202122"/>
+          <w:sz w:val="24"/>
+          <w:szCs w:val="24"/>
+        </w:rPr>
+        <w:t>Динамичен размер:</w:t>
+      </w:r>
+      <w:r>
+        <w:rPr>
+          <w:rFonts w:ascii="Times New Roman" w:eastAsia="Times New Roman" w:hAnsi="Times New Roman" w:cs="Times New Roman"/>
+          <w:color w:val="202122"/>
+          <w:sz w:val="24"/>
+          <w:szCs w:val="24"/>
+        </w:rPr>
+        <w:t xml:space="preserve"> </w:t>
+      </w:r>
+      <w:r>
+        <w:rPr>
+          <w:rFonts w:ascii="Times New Roman" w:eastAsia="Times New Roman" w:hAnsi="Times New Roman" w:cs="Times New Roman"/>
+          <w:color w:val="202122"/>
+          <w:sz w:val="24"/>
+          <w:szCs w:val="24"/>
+        </w:rPr>
+        <w:t>List автоматично увеличава своя размер при добавяне на елементи.</w:t>
+      </w:r>
+    </w:p>
+    <w:p>
+      <w:pPr>
+        <w:pStyle w:val="ListParagraph"/>
+        <w:numPr>
+          <w:ilvl w:val="0"/>
+          <w:numId w:val="4"/>
+        </w:numPr>
+        <w:shd w:val="clear" w:color="auto" w:fill="FFFFFF"/>
+        <w:spacing w:before="100" w:beforeAutospacing="1" w:after="24" w:line="360" w:lineRule="auto"/>
+        <w:jc w:val="both"/>
+        <w:rPr>
+          <w:rFonts w:ascii="Times New Roman" w:eastAsia="Times New Roman" w:hAnsi="Times New Roman" w:cs="Times New Roman"/>
+          <w:color w:val="202122"/>
+          <w:sz w:val="24"/>
+          <w:szCs w:val="24"/>
+        </w:rPr>
+      </w:pPr>
+      <w:r>
+        <w:rPr>
+          <w:rFonts w:ascii="Times New Roman" w:eastAsia="Times New Roman" w:hAnsi="Times New Roman" w:cs="Times New Roman"/>
+          <w:b/>
+          <w:bCs/>
+          <w:color w:val="202122"/>
+          <w:sz w:val="24"/>
+          <w:szCs w:val="24"/>
+        </w:rPr>
+        <w:t>Генеричен тип (Generics):</w:t>
+      </w:r>
+      <w:r>
+        <w:rPr>
+          <w:rFonts w:ascii="Times New Roman" w:eastAsia="Times New Roman" w:hAnsi="Times New Roman" w:cs="Times New Roman"/>
+          <w:color w:val="202122"/>
+          <w:sz w:val="24"/>
+          <w:szCs w:val="24"/>
+        </w:rPr>
+        <w:t xml:space="preserve"> </w:t>
+      </w:r>
+      <w:r>
+        <w:rPr>
+          <w:rFonts w:ascii="Times New Roman" w:eastAsia="Times New Roman" w:hAnsi="Times New Roman" w:cs="Times New Roman"/>
+          <w:color w:val="202122"/>
+          <w:sz w:val="24"/>
+          <w:szCs w:val="24"/>
+        </w:rPr>
+        <w:t>List използва генерични типове за гарантиране на типовата безопасност. Това означава, че по време на създаване на списъка задавате типа данни, който ще се съхранява в него.</w:t>
+      </w:r>
+    </w:p>
+    <w:p>
+      <w:pPr>
+        <w:pStyle w:val="ListParagraph"/>
+        <w:numPr>
+          <w:ilvl w:val="0"/>
+          <w:numId w:val="4"/>
+        </w:numPr>
+        <w:shd w:val="clear" w:color="auto" w:fill="FFFFFF"/>
+        <w:spacing w:before="100" w:beforeAutospacing="1" w:after="24" w:line="360" w:lineRule="auto"/>
+        <w:jc w:val="both"/>
+        <w:rPr>
+          <w:rFonts w:ascii="Times New Roman" w:eastAsia="Times New Roman" w:hAnsi="Times New Roman" w:cs="Times New Roman"/>
+          <w:color w:val="202122"/>
+          <w:sz w:val="24"/>
+          <w:szCs w:val="24"/>
+        </w:rPr>
+      </w:pPr>
+      <w:r>
+        <w:rPr>
+          <w:rFonts w:ascii="Times New Roman" w:eastAsia="Times New Roman" w:hAnsi="Times New Roman" w:cs="Times New Roman"/>
+          <w:b/>
+          <w:bCs/>
+          <w:color w:val="202122"/>
+          <w:sz w:val="24"/>
+          <w:szCs w:val="24"/>
+        </w:rPr>
+        <w:t>Индексиране:</w:t>
+      </w:r>
+      <w:r>
+        <w:rPr>
+          <w:rFonts w:ascii="Times New Roman" w:eastAsia="Times New Roman" w:hAnsi="Times New Roman" w:cs="Times New Roman"/>
+          <w:color w:val="202122"/>
+          <w:sz w:val="24"/>
+          <w:szCs w:val="24"/>
+        </w:rPr>
+        <w:t xml:space="preserve"> </w:t>
+      </w:r>
+      <w:r>
+        <w:rPr>
+          <w:rFonts w:ascii="Times New Roman" w:eastAsia="Times New Roman" w:hAnsi="Times New Roman" w:cs="Times New Roman"/>
+          <w:color w:val="202122"/>
+          <w:sz w:val="24"/>
+          <w:szCs w:val="24"/>
+        </w:rPr>
+        <w:t>Елементите в List се индексират от 0, и можете да получите достъп до елемент по неговия индекс.</w:t>
+      </w:r>
+    </w:p>
+    <w:p>
+      <w:pPr>
+        <w:shd w:val="clear" w:color="auto" w:fill="FFFFFF"/>
+        <w:spacing w:before="100" w:beforeAutospacing="1" w:after="24" w:line="360" w:lineRule="auto"/>
+        <w:jc w:val="both"/>
+        <w:rPr>
+          <w:rFonts w:ascii="Times New Roman" w:eastAsia="Times New Roman" w:hAnsi="Times New Roman" w:cs="Times New Roman"/>
+          <w:color w:val="202122"/>
+          <w:sz w:val="24"/>
+          <w:szCs w:val="24"/>
+        </w:rPr>
+      </w:pPr>
+      <w:r>
+        <w:rPr>
+          <w:rFonts w:ascii="Times New Roman" w:eastAsia="Times New Roman" w:hAnsi="Times New Roman" w:cs="Times New Roman"/>
+          <w:color w:val="202122"/>
+          <w:sz w:val="24"/>
+          <w:szCs w:val="24"/>
+        </w:rPr>
+        <w:t>Пример за създаване на List и добавяне на елементи:</w:t>
+      </w:r>
+    </w:p>
+    <w:p>
+      <w:pPr>
+        <w:pStyle w:val="NormalWeb"/>
+        <w:keepNext/>
+        <w:jc w:val="both"/>
+      </w:pPr>
+      <w:r>
+        <w:rPr>
+          <w:noProof/>
+        </w:rPr>
+        <w:drawing>
+          <wp:inline distT="0" distB="0" distL="0" distR="0" wp14:anchorId="032B67F2" wp14:editId="7E817E69">
+            <wp:extent cx="3979545" cy="1375410"/>
+            <wp:effectExtent l="0" t="0" r="1905" b="0"/>
+            <wp:docPr id="104736920" name="Picture 6" descr="A computer screen with white text&#10;&#10;Description automatically generated"/>
+            <wp:cNvGraphicFramePr>
+              <a:graphicFrameLocks xmlns:a="http://schemas.openxmlformats.org/drawingml/2006/main" noChangeAspect="1"/>
+            </wp:cNvGraphicFramePr>
+            <a:graphic xmlns:a="http://schemas.openxmlformats.org/drawingml/2006/main">
+              <a:graphicData uri="http://schemas.openxmlformats.org/drawingml/2006/picture">
+                <pic:pic xmlns:pic="http://schemas.openxmlformats.org/drawingml/2006/picture">
+                  <pic:nvPicPr>
+                    <pic:cNvPr id="104736920" name="Picture 6" descr="A computer screen with white text&#10;&#10;Description automatically generated"/>
+                    <pic:cNvPicPr>
+                      <a:picLocks noChangeAspect="1" noChangeArrowheads="1"/>
+                    </pic:cNvPicPr>
+                  </pic:nvPicPr>
+                  <pic:blipFill>
+                    <a:blip r:embed="rId15">
+                      <a:extLst>
+                        <a:ext uri="{28A0092B-C50C-407E-A947-70E740481C1C}">
+                          <a14:useLocalDpi xmlns:a14="http://schemas.microsoft.com/office/drawing/2010/main" val="0"/>
+                        </a:ext>
+                      </a:extLst>
+                    </a:blip>
+                    <a:srcRect/>
+                    <a:stretch>
+                      <a:fillRect/>
+                    </a:stretch>
+                  </pic:blipFill>
+                  <pic:spPr bwMode="auto">
+                    <a:xfrm>
+                      <a:off x="0" y="0"/>
+                      <a:ext cx="3979545" cy="1375410"/>
+                    </a:xfrm>
+                    <a:prstGeom prst="rect">
+                      <a:avLst/>
+                    </a:prstGeom>
+                    <a:noFill/>
+                    <a:ln>
+                      <a:noFill/>
+                    </a:ln>
+                  </pic:spPr>
+                </pic:pic>
+              </a:graphicData>
+            </a:graphic>
+          </wp:inline>
+        </w:drawing>
+      </w:r>
+    </w:p>
+    <w:p>
+      <w:pPr>
+        <w:pStyle w:val="Caption"/>
+        <w:jc w:val="right"/>
+        <w:rPr>
+          <w:rFonts w:ascii="Times New Roman" w:eastAsia="Times New Roman" w:hAnsi="Times New Roman" w:cs="Times New Roman"/>
+          <w:i w:val="0"/>
+          <w:iCs w:val="0"/>
+          <w:color w:val="auto"/>
+          <w:sz w:val="24"/>
+          <w:szCs w:val="24"/>
+          <w:lang w:val="en-US"/>
+        </w:rPr>
+      </w:pPr>
+      <w:r>
+        <w:t xml:space="preserve">Фигура 5: </w:t>
+      </w:r>
+      <w:r>
+        <w:rPr>
+          <w:lang w:val="en-US"/>
+        </w:rPr>
+        <w:t>List</w:t>
+      </w:r>
+    </w:p>
+    <w:p>
+      <w:pPr>
+        <w:pStyle w:val="ListParagraph"/>
+        <w:numPr>
+          <w:ilvl w:val="1"/>
+          <w:numId w:val="1"/>
+        </w:numPr>
+        <w:shd w:val="clear" w:color="auto" w:fill="FFFFFF"/>
+        <w:spacing w:before="100" w:beforeAutospacing="1" w:after="24" w:line="360" w:lineRule="auto"/>
+        <w:jc w:val="both"/>
+        <w:rPr>
+          <w:rFonts w:ascii="Times New Roman" w:eastAsia="Times New Roman" w:hAnsi="Times New Roman" w:cs="Times New Roman"/>
+          <w:b/>
+          <w:bCs/>
+          <w:color w:val="202122"/>
+          <w:sz w:val="28"/>
+          <w:szCs w:val="28"/>
+        </w:rPr>
+      </w:pPr>
+      <w:r>
+        <w:rPr>
+          <w:rFonts w:ascii="Times New Roman" w:eastAsia="Times New Roman" w:hAnsi="Times New Roman" w:cs="Times New Roman"/>
+          <w:b/>
+          <w:bCs/>
+          <w:color w:val="202122"/>
+          <w:sz w:val="28"/>
+          <w:szCs w:val="28"/>
+        </w:rPr>
+        <w:t>Dictionary в C#</w:t>
+      </w:r>
+    </w:p>
+    <w:p>
+      <w:pPr>
+        <w:shd w:val="clear" w:color="auto" w:fill="FFFFFF"/>
+        <w:spacing w:before="100" w:beforeAutospacing="1" w:after="24" w:line="360" w:lineRule="auto"/>
+        <w:jc w:val="both"/>
+        <w:rPr>
+          <w:rFonts w:ascii="Times New Roman" w:eastAsia="Times New Roman" w:hAnsi="Times New Roman" w:cs="Times New Roman"/>
+          <w:color w:val="202122"/>
+          <w:sz w:val="24"/>
+          <w:szCs w:val="24"/>
+        </w:rPr>
+      </w:pPr>
+      <w:r>
+        <w:rPr>
+          <w:rFonts w:ascii="Times New Roman" w:eastAsia="Times New Roman" w:hAnsi="Times New Roman" w:cs="Times New Roman"/>
+          <w:color w:val="202122"/>
+          <w:sz w:val="24"/>
+          <w:szCs w:val="24"/>
+        </w:rPr>
+        <w:t>В C#, Dictionary е структура от данни, която представлява колекция от ключ-стойност. Тя позволява бързо търсене на стойности (елементи) по ключ. Dictionary също така е част от пространството от имена System.Collections.Generic. Ето някои основни характеристики на Dictionary:</w:t>
+      </w:r>
+    </w:p>
+    <w:p>
+      <w:pPr>
+        <w:pStyle w:val="ListParagraph"/>
+        <w:numPr>
+          <w:ilvl w:val="0"/>
+          <w:numId w:val="4"/>
+        </w:numPr>
+        <w:shd w:val="clear" w:color="auto" w:fill="FFFFFF"/>
+        <w:spacing w:before="100" w:beforeAutospacing="1" w:after="24" w:line="360" w:lineRule="auto"/>
+        <w:jc w:val="both"/>
+        <w:rPr>
+          <w:rFonts w:ascii="Times New Roman" w:eastAsia="Times New Roman" w:hAnsi="Times New Roman" w:cs="Times New Roman"/>
+          <w:color w:val="202122"/>
+          <w:sz w:val="24"/>
+          <w:szCs w:val="24"/>
+        </w:rPr>
+      </w:pPr>
+      <w:r>
+        <w:rPr>
+          <w:rFonts w:ascii="Times New Roman" w:eastAsia="Times New Roman" w:hAnsi="Times New Roman" w:cs="Times New Roman"/>
+          <w:b/>
+          <w:bCs/>
+          <w:color w:val="202122"/>
+          <w:sz w:val="24"/>
+          <w:szCs w:val="24"/>
+        </w:rPr>
+        <w:t>Ключ-стойност</w:t>
+      </w:r>
+      <w:r>
+        <w:rPr>
+          <w:rFonts w:ascii="Times New Roman" w:eastAsia="Times New Roman" w:hAnsi="Times New Roman" w:cs="Times New Roman"/>
+          <w:b/>
+          <w:bCs/>
+          <w:color w:val="202122"/>
+          <w:sz w:val="24"/>
+          <w:szCs w:val="24"/>
+        </w:rPr>
+        <w:t>:</w:t>
+      </w:r>
+      <w:r>
+        <w:rPr>
+          <w:rFonts w:ascii="Times New Roman" w:eastAsia="Times New Roman" w:hAnsi="Times New Roman" w:cs="Times New Roman"/>
+          <w:color w:val="202122"/>
+          <w:sz w:val="24"/>
+          <w:szCs w:val="24"/>
+        </w:rPr>
+        <w:t xml:space="preserve"> </w:t>
+      </w:r>
+      <w:r>
+        <w:rPr>
+          <w:rFonts w:ascii="Times New Roman" w:eastAsia="Times New Roman" w:hAnsi="Times New Roman" w:cs="Times New Roman"/>
+          <w:color w:val="202122"/>
+          <w:sz w:val="24"/>
+          <w:szCs w:val="24"/>
+        </w:rPr>
+        <w:t>Всяка стойност в Dictionary е свързана с уникален ключ.</w:t>
+      </w:r>
+    </w:p>
+    <w:p>
+      <w:pPr>
+        <w:pStyle w:val="ListParagraph"/>
+        <w:numPr>
+          <w:ilvl w:val="0"/>
+          <w:numId w:val="4"/>
+        </w:numPr>
+        <w:shd w:val="clear" w:color="auto" w:fill="FFFFFF"/>
+        <w:spacing w:before="100" w:beforeAutospacing="1" w:after="24" w:line="360" w:lineRule="auto"/>
+        <w:jc w:val="both"/>
+        <w:rPr>
+          <w:rFonts w:ascii="Times New Roman" w:eastAsia="Times New Roman" w:hAnsi="Times New Roman" w:cs="Times New Roman"/>
+          <w:color w:val="202122"/>
+          <w:sz w:val="24"/>
+          <w:szCs w:val="24"/>
+        </w:rPr>
+      </w:pPr>
+      <w:r>
+        <w:rPr>
+          <w:rFonts w:ascii="Times New Roman" w:eastAsia="Times New Roman" w:hAnsi="Times New Roman" w:cs="Times New Roman"/>
+          <w:b/>
+          <w:bCs/>
+          <w:color w:val="202122"/>
+          <w:sz w:val="24"/>
+          <w:szCs w:val="24"/>
+        </w:rPr>
+        <w:t>Бързо търсене</w:t>
+      </w:r>
+      <w:r>
+        <w:rPr>
+          <w:rFonts w:ascii="Times New Roman" w:eastAsia="Times New Roman" w:hAnsi="Times New Roman" w:cs="Times New Roman"/>
+          <w:b/>
+          <w:bCs/>
+          <w:color w:val="202122"/>
+          <w:sz w:val="24"/>
+          <w:szCs w:val="24"/>
+        </w:rPr>
+        <w:t>:</w:t>
+      </w:r>
+      <w:r>
+        <w:rPr>
+          <w:rFonts w:ascii="Times New Roman" w:eastAsia="Times New Roman" w:hAnsi="Times New Roman" w:cs="Times New Roman"/>
+          <w:color w:val="202122"/>
+          <w:sz w:val="24"/>
+          <w:szCs w:val="24"/>
+        </w:rPr>
+        <w:t xml:space="preserve"> </w:t>
+      </w:r>
+      <w:r>
+        <w:rPr>
+          <w:rFonts w:ascii="Times New Roman" w:eastAsia="Times New Roman" w:hAnsi="Times New Roman" w:cs="Times New Roman"/>
+          <w:color w:val="202122"/>
+          <w:sz w:val="24"/>
+          <w:szCs w:val="24"/>
+        </w:rPr>
+        <w:t>Dictionary осигурява бърз достъп до стойности по ключ.</w:t>
+      </w:r>
+    </w:p>
+    <w:p>
+      <w:pPr>
+        <w:pStyle w:val="ListParagraph"/>
+        <w:numPr>
+          <w:ilvl w:val="0"/>
+          <w:numId w:val="4"/>
+        </w:numPr>
+        <w:shd w:val="clear" w:color="auto" w:fill="FFFFFF"/>
+        <w:spacing w:before="100" w:beforeAutospacing="1" w:after="24" w:line="360" w:lineRule="auto"/>
+        <w:jc w:val="both"/>
+        <w:rPr>
+          <w:rFonts w:ascii="Times New Roman" w:eastAsia="Times New Roman" w:hAnsi="Times New Roman" w:cs="Times New Roman"/>
+          <w:color w:val="202122"/>
+          <w:sz w:val="24"/>
+          <w:szCs w:val="24"/>
+        </w:rPr>
+      </w:pPr>
+      <w:r>
+        <w:rPr>
+          <w:rFonts w:ascii="Times New Roman" w:eastAsia="Times New Roman" w:hAnsi="Times New Roman" w:cs="Times New Roman"/>
+          <w:b/>
+          <w:bCs/>
+          <w:color w:val="202122"/>
+          <w:sz w:val="24"/>
+          <w:szCs w:val="24"/>
+        </w:rPr>
+        <w:lastRenderedPageBreak/>
+        <w:t>Обобщения (Generics):</w:t>
+      </w:r>
+      <w:r>
+        <w:rPr>
+          <w:rFonts w:ascii="Times New Roman" w:eastAsia="Times New Roman" w:hAnsi="Times New Roman" w:cs="Times New Roman"/>
+          <w:color w:val="202122"/>
+          <w:sz w:val="24"/>
+          <w:szCs w:val="24"/>
+        </w:rPr>
+        <w:t xml:space="preserve"> </w:t>
+      </w:r>
+      <w:r>
+        <w:rPr>
+          <w:rFonts w:ascii="Times New Roman" w:eastAsia="Times New Roman" w:hAnsi="Times New Roman" w:cs="Times New Roman"/>
+          <w:color w:val="202122"/>
+          <w:sz w:val="24"/>
+          <w:szCs w:val="24"/>
+        </w:rPr>
+        <w:t>Dictionary използва генерични типове за гарантиране на типовата безопасност.</w:t>
+      </w:r>
+    </w:p>
+    <w:p>
+      <w:pPr>
+        <w:shd w:val="clear" w:color="auto" w:fill="FFFFFF"/>
+        <w:spacing w:before="100" w:beforeAutospacing="1" w:after="24" w:line="360" w:lineRule="auto"/>
+        <w:jc w:val="both"/>
+        <w:rPr>
+          <w:rFonts w:ascii="Times New Roman" w:eastAsia="Times New Roman" w:hAnsi="Times New Roman" w:cs="Times New Roman"/>
+          <w:color w:val="202122"/>
+          <w:sz w:val="24"/>
+          <w:szCs w:val="24"/>
+        </w:rPr>
+      </w:pPr>
+      <w:r>
+        <w:rPr>
+          <w:rFonts w:ascii="Times New Roman" w:eastAsia="Times New Roman" w:hAnsi="Times New Roman" w:cs="Times New Roman"/>
+          <w:color w:val="202122"/>
+          <w:sz w:val="24"/>
+          <w:szCs w:val="24"/>
+        </w:rPr>
+        <w:t>Пример за създаване и добавяне на елементи в Dictionary:</w:t>
+      </w:r>
+    </w:p>
+    <w:p>
+      <w:pPr>
+        <w:pStyle w:val="NormalWeb"/>
+        <w:keepNext/>
+        <w:jc w:val="both"/>
+        <w:rPr>
+          <w:lang w:val="bg-BG"/>
+        </w:rPr>
+      </w:pPr>
+      <w:r>
+        <w:rPr>
+          <w:lang w:val="bg-BG"/>
+        </w:rPr>
+        <w:drawing>
+          <wp:inline distT="0" distB="0" distL="0" distR="0" wp14:anchorId="05D0A2E6" wp14:editId="5C2AC6B2">
+            <wp:extent cx="5399405" cy="1651000"/>
+            <wp:effectExtent l="0" t="0" r="0" b="6350"/>
+            <wp:docPr id="756780602" name="Picture 1"/>
+            <wp:cNvGraphicFramePr>
+              <a:graphicFrameLocks xmlns:a="http://schemas.openxmlformats.org/drawingml/2006/main" noChangeAspect="1"/>
+            </wp:cNvGraphicFramePr>
+            <a:graphic xmlns:a="http://schemas.openxmlformats.org/drawingml/2006/main">
+              <a:graphicData uri="http://schemas.openxmlformats.org/drawingml/2006/picture">
+                <pic:pic xmlns:pic="http://schemas.openxmlformats.org/drawingml/2006/picture">
+                  <pic:nvPicPr>
+                    <pic:cNvPr id="756780602" name="Picture 1"/>
+                    <pic:cNvPicPr>
+                      <a:picLocks noChangeAspect="1" noChangeArrowheads="1"/>
+                    </pic:cNvPicPr>
+                  </pic:nvPicPr>
+                  <pic:blipFill>
+                    <a:blip r:embed="rId16">
+                      <a:extLst>
+                        <a:ext uri="{28A0092B-C50C-407E-A947-70E740481C1C}">
+                          <a14:useLocalDpi xmlns:a14="http://schemas.microsoft.com/office/drawing/2010/main" val="0"/>
+                        </a:ext>
+                      </a:extLst>
+                    </a:blip>
+                    <a:srcRect/>
+                    <a:stretch>
+                      <a:fillRect/>
+                    </a:stretch>
+                  </pic:blipFill>
+                  <pic:spPr bwMode="auto">
+                    <a:xfrm>
+                      <a:off x="0" y="0"/>
+                      <a:ext cx="5399405" cy="1651000"/>
+                    </a:xfrm>
+                    <a:prstGeom prst="rect">
+                      <a:avLst/>
+                    </a:prstGeom>
+                    <a:noFill/>
+                    <a:ln>
+                      <a:noFill/>
+                    </a:ln>
+                  </pic:spPr>
+                </pic:pic>
+              </a:graphicData>
+            </a:graphic>
+          </wp:inline>
+        </w:drawing>
+      </w:r>
+    </w:p>
+    <w:p>
+      <w:pPr>
+        <w:pStyle w:val="Caption"/>
+        <w:jc w:val="right"/>
+        <w:rPr>
+          <w:rFonts w:ascii="Times New Roman" w:hAnsi="Times New Roman" w:cs="Times New Roman"/>
+        </w:rPr>
+      </w:pPr>
+      <w:r>
+        <w:rPr>
+          <w:rFonts w:ascii="Times New Roman" w:hAnsi="Times New Roman" w:cs="Times New Roman"/>
+        </w:rPr>
+        <w:t xml:space="preserve">Фигура </w:t>
+      </w:r>
+      <w:r>
+        <w:rPr>
+          <w:rFonts w:ascii="Times New Roman" w:hAnsi="Times New Roman" w:cs="Times New Roman"/>
+          <w:lang w:val="en-US"/>
+        </w:rPr>
+        <w:t>6</w:t>
+      </w:r>
+      <w:r>
+        <w:rPr>
+          <w:rFonts w:ascii="Times New Roman" w:hAnsi="Times New Roman" w:cs="Times New Roman"/>
+        </w:rPr>
+        <w:t>: Dictionary</w:t>
+      </w:r>
+    </w:p>
+    <w:p>
+      <w:pPr>
+        <w:jc w:val="both"/>
+        <w:rPr>
+          <w:rFonts w:ascii="Times New Roman" w:hAnsi="Times New Roman" w:cs="Times New Roman"/>
+          <w:sz w:val="24"/>
+          <w:szCs w:val="24"/>
+        </w:rPr>
+      </w:pPr>
+      <w:r>
+        <w:rPr>
+          <w:rFonts w:ascii="Times New Roman" w:hAnsi="Times New Roman" w:cs="Times New Roman"/>
+          <w:sz w:val="24"/>
+          <w:szCs w:val="24"/>
+        </w:rPr>
+        <w:t>В този пример се създава Dictionary, където ключовете са низове (string), а стойностите са цели числа (int).</w:t>
+      </w:r>
+    </w:p>
+    <w:p>
+      <w:pPr>
+        <w:pStyle w:val="NormalWeb"/>
+        <w:numPr>
+          <w:ilvl w:val="1"/>
+          <w:numId w:val="1"/>
+        </w:numPr>
+        <w:jc w:val="both"/>
+        <w:rPr>
+          <w:b/>
+          <w:bCs/>
+          <w:sz w:val="28"/>
+          <w:szCs w:val="28"/>
+          <w:lang w:val="bg-BG"/>
+        </w:rPr>
+      </w:pPr>
+      <w:r>
+        <w:rPr>
+          <w:b/>
+          <w:bCs/>
+          <w:sz w:val="28"/>
+          <w:szCs w:val="28"/>
+          <w:lang w:val="bg-BG"/>
+        </w:rPr>
+        <w:t>Stack</w:t>
+      </w:r>
+      <w:r>
+        <w:rPr>
+          <w:b/>
+          <w:bCs/>
+          <w:sz w:val="28"/>
+          <w:szCs w:val="28"/>
+          <w:lang w:val="bg-BG"/>
+        </w:rPr>
+        <w:t xml:space="preserve"> в C#</w:t>
+      </w:r>
+    </w:p>
+    <w:p>
+      <w:pPr>
+        <w:pStyle w:val="NormalWeb"/>
+        <w:jc w:val="both"/>
+        <w:rPr>
+          <w:lang w:val="bg-BG"/>
+        </w:rPr>
+      </w:pPr>
+      <w:r>
+        <w:rPr>
+          <w:lang w:val="bg-BG"/>
+        </w:rPr>
+        <w:t>В C#, Stack е структура от данни, която представлява стек – колекция от елементи, където последният добавен елемент е първият, който може да бъде извлечен. Stack е част от пространството от имена System.Collections.Generic. Ето някои основни характеристики на Stack:</w:t>
+      </w:r>
+    </w:p>
+    <w:p>
+      <w:pPr>
+        <w:pStyle w:val="NormalWeb"/>
+        <w:numPr>
+          <w:ilvl w:val="0"/>
+          <w:numId w:val="4"/>
+        </w:numPr>
+        <w:jc w:val="both"/>
+        <w:rPr>
+          <w:lang w:val="bg-BG"/>
+        </w:rPr>
+      </w:pPr>
+      <w:r>
+        <w:rPr>
+          <w:b/>
+          <w:bCs/>
+          <w:lang w:val="bg-BG"/>
+        </w:rPr>
+        <w:t>Last In, First Out (LIFO):</w:t>
+      </w:r>
+      <w:r>
+        <w:rPr>
+          <w:lang w:val="bg-BG"/>
+        </w:rPr>
+        <w:t xml:space="preserve"> </w:t>
+      </w:r>
+      <w:r>
+        <w:rPr>
+          <w:lang w:val="bg-BG"/>
+        </w:rPr>
+        <w:t xml:space="preserve">Stack следва принципа "последен </w:t>
+      </w:r>
+      <w:r>
+        <w:rPr>
+          <w:lang w:val="bg-BG"/>
+        </w:rPr>
+        <w:t>влиза</w:t>
+      </w:r>
+      <w:r>
+        <w:rPr>
+          <w:lang w:val="bg-BG"/>
+        </w:rPr>
+        <w:t>, първи изл</w:t>
+      </w:r>
+      <w:r>
+        <w:rPr>
+          <w:lang w:val="bg-BG"/>
+        </w:rPr>
+        <w:t>иза</w:t>
+      </w:r>
+      <w:r>
+        <w:rPr>
+          <w:lang w:val="bg-BG"/>
+        </w:rPr>
+        <w:t>", където последният добавен елемент е първият, който може да бъде извлечен.</w:t>
+      </w:r>
+    </w:p>
+    <w:p>
+      <w:pPr>
+        <w:pStyle w:val="NormalWeb"/>
+        <w:numPr>
+          <w:ilvl w:val="0"/>
+          <w:numId w:val="4"/>
+        </w:numPr>
+        <w:jc w:val="both"/>
+        <w:rPr>
+          <w:lang w:val="bg-BG"/>
+        </w:rPr>
+      </w:pPr>
+      <w:r>
+        <w:rPr>
+          <w:b/>
+          <w:bCs/>
+          <w:lang w:val="bg-BG"/>
+        </w:rPr>
+        <w:t>Обобщения (Generics):</w:t>
+      </w:r>
+      <w:r>
+        <w:rPr>
+          <w:lang w:val="bg-BG"/>
+        </w:rPr>
+        <w:t xml:space="preserve"> </w:t>
+      </w:r>
+      <w:r>
+        <w:rPr>
+          <w:lang w:val="bg-BG"/>
+        </w:rPr>
+        <w:t>Stack използва генерични типове за гарантиране на типовата безопасност.</w:t>
+      </w:r>
+    </w:p>
+    <w:p>
+      <w:pPr>
+        <w:pStyle w:val="NormalWeb"/>
+        <w:numPr>
+          <w:ilvl w:val="0"/>
+          <w:numId w:val="4"/>
+        </w:numPr>
+        <w:jc w:val="both"/>
+        <w:rPr>
+          <w:lang w:val="bg-BG"/>
+        </w:rPr>
+      </w:pPr>
+      <w:r>
+        <w:rPr>
+          <w:b/>
+          <w:bCs/>
+          <w:lang w:val="bg-BG"/>
+        </w:rPr>
+        <w:t>Методи за манипулация:</w:t>
+      </w:r>
+      <w:r>
+        <w:rPr>
+          <w:lang w:val="bg-BG"/>
+        </w:rPr>
+        <w:t xml:space="preserve"> </w:t>
+      </w:r>
+      <w:r>
+        <w:rPr>
+          <w:lang w:val="bg-BG"/>
+        </w:rPr>
+        <w:t>Stack предоставя методи като Push за добавяне на елемент, Pop за извличане на последния добавен елемент и Peek за връщане на стойността на последния елемент без да го извлича.</w:t>
+      </w:r>
+    </w:p>
+    <w:p>
+      <w:pPr>
+        <w:pStyle w:val="NormalWeb"/>
+        <w:jc w:val="both"/>
+        <w:rPr>
+          <w:lang w:val="bg-BG"/>
+        </w:rPr>
+      </w:pPr>
+      <w:r>
+        <w:rPr>
+          <w:lang w:val="bg-BG"/>
+        </w:rPr>
+        <w:t>Пример за създаване, добавяне и извличане на последния елемент:</w:t>
+      </w:r>
+    </w:p>
+    <w:p>
+      <w:pPr>
+        <w:pStyle w:val="NormalWeb"/>
+        <w:keepNext/>
+        <w:jc w:val="both"/>
+      </w:pPr>
+      <w:r>
+        <w:rPr>
+          <w:noProof/>
+        </w:rPr>
+        <w:lastRenderedPageBreak/>
+        <w:drawing>
+          <wp:inline distT="0" distB="0" distL="0" distR="0" wp14:anchorId="2966352D" wp14:editId="410464A4">
+            <wp:extent cx="3649980" cy="2355215"/>
+            <wp:effectExtent l="0" t="0" r="7620" b="6985"/>
+            <wp:docPr id="714230792" name="Picture 4" descr="A computer screen with text and numbers&#10;&#10;Description automatically generated"/>
+            <wp:cNvGraphicFramePr>
+              <a:graphicFrameLocks xmlns:a="http://schemas.openxmlformats.org/drawingml/2006/main" noChangeAspect="1"/>
+            </wp:cNvGraphicFramePr>
+            <a:graphic xmlns:a="http://schemas.openxmlformats.org/drawingml/2006/main">
+              <a:graphicData uri="http://schemas.openxmlformats.org/drawingml/2006/picture">
+                <pic:pic xmlns:pic="http://schemas.openxmlformats.org/drawingml/2006/picture">
+                  <pic:nvPicPr>
+                    <pic:cNvPr id="714230792" name="Picture 4" descr="A computer screen with text and numbers&#10;&#10;Description automatically generated"/>
+                    <pic:cNvPicPr>
+                      <a:picLocks noChangeAspect="1" noChangeArrowheads="1"/>
+                    </pic:cNvPicPr>
+                  </pic:nvPicPr>
+                  <pic:blipFill>
+                    <a:blip r:embed="rId17">
+                      <a:extLst>
+                        <a:ext uri="{28A0092B-C50C-407E-A947-70E740481C1C}">
+                          <a14:useLocalDpi xmlns:a14="http://schemas.microsoft.com/office/drawing/2010/main" val="0"/>
+                        </a:ext>
+                      </a:extLst>
+                    </a:blip>
+                    <a:srcRect/>
+                    <a:stretch>
+                      <a:fillRect/>
+                    </a:stretch>
+                  </pic:blipFill>
+                  <pic:spPr bwMode="auto">
+                    <a:xfrm>
+                      <a:off x="0" y="0"/>
+                      <a:ext cx="3649980" cy="2355215"/>
+                    </a:xfrm>
+                    <a:prstGeom prst="rect">
+                      <a:avLst/>
+                    </a:prstGeom>
+                    <a:noFill/>
+                    <a:ln>
+                      <a:noFill/>
+                    </a:ln>
+                  </pic:spPr>
+                </pic:pic>
+              </a:graphicData>
+            </a:graphic>
+          </wp:inline>
+        </w:drawing>
+      </w:r>
+    </w:p>
+    <w:p>
+      <w:pPr>
+        <w:pStyle w:val="Caption"/>
+        <w:jc w:val="right"/>
+        <w:rPr>
+          <w:rFonts w:ascii="Times New Roman" w:hAnsi="Times New Roman" w:cs="Times New Roman"/>
+          <w:lang w:val="en-US"/>
+        </w:rPr>
+      </w:pPr>
+      <w:r>
+        <w:rPr>
+          <w:rFonts w:ascii="Times New Roman" w:hAnsi="Times New Roman" w:cs="Times New Roman"/>
+        </w:rPr>
+        <w:t xml:space="preserve">Фигура </w:t>
+      </w:r>
+      <w:r>
+        <w:rPr>
+          <w:rFonts w:ascii="Times New Roman" w:hAnsi="Times New Roman" w:cs="Times New Roman"/>
+          <w:lang w:val="en-US"/>
+        </w:rPr>
+        <w:t>7</w:t>
+      </w:r>
+      <w:r>
+        <w:rPr>
+          <w:rFonts w:ascii="Times New Roman" w:hAnsi="Times New Roman" w:cs="Times New Roman"/>
+        </w:rPr>
+        <w:t xml:space="preserve">: </w:t>
+      </w:r>
+      <w:r>
+        <w:rPr>
+          <w:rFonts w:ascii="Times New Roman" w:hAnsi="Times New Roman" w:cs="Times New Roman"/>
+          <w:lang w:val="en-US"/>
+        </w:rPr>
+        <w:t>Stack</w:t>
+      </w:r>
+    </w:p>
+    <w:p>
+      <w:pPr>
+        <w:jc w:val="both"/>
+        <w:rPr>
+          <w:rFonts w:ascii="Times New Roman" w:hAnsi="Times New Roman" w:cs="Times New Roman"/>
+          <w:sz w:val="24"/>
+          <w:szCs w:val="24"/>
+        </w:rPr>
+      </w:pPr>
+      <w:r>
+        <w:rPr>
+          <w:rFonts w:ascii="Times New Roman" w:hAnsi="Times New Roman" w:cs="Times New Roman"/>
+          <w:sz w:val="24"/>
+          <w:szCs w:val="24"/>
+        </w:rPr>
+        <w:t>В този пример се създава Stack от цели числа, елементи се добавят с метода Push</w:t>
+      </w:r>
+      <w:r>
+        <w:rPr>
+          <w:rFonts w:ascii="Times New Roman" w:hAnsi="Times New Roman" w:cs="Times New Roman"/>
+          <w:sz w:val="24"/>
+          <w:szCs w:val="24"/>
+        </w:rPr>
+        <w:t xml:space="preserve"> и се </w:t>
+      </w:r>
+      <w:r>
+        <w:rPr>
+          <w:rFonts w:ascii="Times New Roman" w:hAnsi="Times New Roman" w:cs="Times New Roman"/>
+          <w:sz w:val="24"/>
+          <w:szCs w:val="24"/>
+        </w:rPr>
+        <w:t>извлича последния добавен елемент с метода Pop</w:t>
+      </w:r>
+      <w:r>
+        <w:rPr>
+          <w:rFonts w:ascii="Times New Roman" w:hAnsi="Times New Roman" w:cs="Times New Roman"/>
+          <w:sz w:val="24"/>
+          <w:szCs w:val="24"/>
+        </w:rPr>
+        <w:t>.</w:t>
+      </w:r>
+    </w:p>
+    <w:p>
+      <w:pPr>
+        <w:pStyle w:val="ListParagraph"/>
+        <w:numPr>
+          <w:ilvl w:val="1"/>
+          <w:numId w:val="1"/>
+        </w:numPr>
+        <w:jc w:val="both"/>
+        <w:rPr>
+          <w:rFonts w:ascii="Times New Roman" w:hAnsi="Times New Roman" w:cs="Times New Roman"/>
+          <w:b/>
+          <w:bCs/>
+          <w:sz w:val="28"/>
+          <w:szCs w:val="28"/>
+          <w:lang w:val="en-US"/>
+        </w:rPr>
+      </w:pPr>
+      <w:r>
+        <w:rPr>
+          <w:rFonts w:ascii="Times New Roman" w:hAnsi="Times New Roman" w:cs="Times New Roman"/>
+          <w:b/>
+          <w:bCs/>
+          <w:sz w:val="28"/>
+          <w:szCs w:val="28"/>
+          <w:lang w:val="en-US"/>
+        </w:rPr>
+        <w:t xml:space="preserve">Queue </w:t>
+      </w:r>
+      <w:r>
+        <w:rPr>
+          <w:rFonts w:ascii="Times New Roman" w:hAnsi="Times New Roman" w:cs="Times New Roman"/>
+          <w:b/>
+          <w:bCs/>
+          <w:sz w:val="28"/>
+          <w:szCs w:val="28"/>
+        </w:rPr>
+        <w:t xml:space="preserve">в </w:t>
+      </w:r>
+      <w:proofErr w:type="gramStart"/>
+      <w:r>
+        <w:rPr>
+          <w:rFonts w:ascii="Times New Roman" w:hAnsi="Times New Roman" w:cs="Times New Roman"/>
+          <w:b/>
+          <w:bCs/>
+          <w:sz w:val="28"/>
+          <w:szCs w:val="28"/>
+          <w:lang w:val="en-US"/>
+        </w:rPr>
+        <w:t>C#</w:t>
+      </w:r>
+      <w:proofErr w:type="gramEnd"/>
+    </w:p>
+    <w:p>
+      <w:pPr>
+        <w:jc w:val="both"/>
+        <w:rPr>
+          <w:rFonts w:ascii="Times New Roman" w:hAnsi="Times New Roman" w:cs="Times New Roman"/>
+          <w:sz w:val="24"/>
+          <w:szCs w:val="24"/>
+        </w:rPr>
+      </w:pPr>
+      <w:r>
+        <w:rPr>
+          <w:rFonts w:ascii="Times New Roman" w:hAnsi="Times New Roman" w:cs="Times New Roman"/>
+          <w:sz w:val="24"/>
+          <w:szCs w:val="24"/>
+        </w:rPr>
+        <w:t>Опашката в програмирането е вид абстрактна структура от данни и е представител на абстрактните типове данни (АТД). Опашките спадат към линейните (списъчни) структури от данни, заедно със списъците и стековете. Опашката представлява крайно, линейно множество от елементи, при което елементи се добавят само най-отзад (enqueue) и се извличат само най-отпред (dequeue). Абстрактната структура опашка изпълнява условието „първият влязъл първи излиза“ (FIFO: First-In-First-Out). Това означава, че след като е добавен един елемент в края на опашката, той ще може да бъде извлечен (премахнат) единствено след като бъдат премахнати всички елементи преди него в реда, в който са добавени.</w:t>
+      </w:r>
+    </w:p>
+    <w:p>
+      <w:pPr>
+        <w:jc w:val="both"/>
+        <w:rPr>
+          <w:rFonts w:ascii="Times New Roman" w:hAnsi="Times New Roman" w:cs="Times New Roman"/>
+          <w:sz w:val="24"/>
+          <w:szCs w:val="24"/>
+        </w:rPr>
+      </w:pPr>
+      <w:r>
+        <w:rPr>
+          <w:rFonts w:ascii="Times New Roman" w:hAnsi="Times New Roman" w:cs="Times New Roman"/>
+          <w:sz w:val="24"/>
+          <w:szCs w:val="24"/>
+        </w:rPr>
+        <w:t>Структурата опашка и поведението на нейните елементи произхождат от ежедневната човешка дейност. Например опашка от хора, чакащи на каса за билети. Опашката има начало и край. Новодошлите хора застават последни на опашката и изчакват докато постепенно се придвижат към началото. Когато стигнат до самото начало на опашката си купуват билет и напускат опашката. По този начин опашката изпълнява функцията на буфер.</w:t>
+      </w:r>
+    </w:p>
+    <w:p>
+      <w:pPr>
+        <w:jc w:val="both"/>
+        <w:rPr>
+          <w:rFonts w:ascii="Times New Roman" w:hAnsi="Times New Roman" w:cs="Times New Roman"/>
+          <w:sz w:val="24"/>
+          <w:szCs w:val="24"/>
+        </w:rPr>
+      </w:pPr>
+      <w:r>
+        <w:rPr>
+          <w:rFonts w:ascii="Times New Roman" w:hAnsi="Times New Roman" w:cs="Times New Roman"/>
+          <w:sz w:val="24"/>
+          <w:szCs w:val="24"/>
+        </w:rPr>
+        <w:t>Пример за създаване, добавяне и извличане на първия добавен елемент:</w:t>
+      </w:r>
+    </w:p>
+    <w:p>
+      <w:pPr>
+        <w:pStyle w:val="NormalWeb"/>
+        <w:keepNext/>
+        <w:jc w:val="both"/>
+      </w:pPr>
+      <w:r>
+        <w:rPr>
+          <w:noProof/>
+        </w:rPr>
+        <w:lastRenderedPageBreak/>
+        <w:drawing>
+          <wp:inline distT="0" distB="0" distL="0" distR="0" wp14:anchorId="3B8D3EB2" wp14:editId="4ADD76FE">
+            <wp:extent cx="3606165" cy="2340610"/>
+            <wp:effectExtent l="0" t="0" r="0" b="2540"/>
+            <wp:docPr id="1261561929" name="Picture 5" descr="A computer screen with white text&#10;&#10;Description automatically generated"/>
+            <wp:cNvGraphicFramePr>
+              <a:graphicFrameLocks xmlns:a="http://schemas.openxmlformats.org/drawingml/2006/main" noChangeAspect="1"/>
+            </wp:cNvGraphicFramePr>
+            <a:graphic xmlns:a="http://schemas.openxmlformats.org/drawingml/2006/main">
+              <a:graphicData uri="http://schemas.openxmlformats.org/drawingml/2006/picture">
+                <pic:pic xmlns:pic="http://schemas.openxmlformats.org/drawingml/2006/picture">
+                  <pic:nvPicPr>
+                    <pic:cNvPr id="1261561929" name="Picture 5" descr="A computer screen with white text&#10;&#10;Description automatically generated"/>
+                    <pic:cNvPicPr>
+                      <a:picLocks noChangeAspect="1" noChangeArrowheads="1"/>
+                    </pic:cNvPicPr>
+                  </pic:nvPicPr>
+                  <pic:blipFill>
+                    <a:blip r:embed="rId18">
+                      <a:extLst>
+                        <a:ext uri="{28A0092B-C50C-407E-A947-70E740481C1C}">
+                          <a14:useLocalDpi xmlns:a14="http://schemas.microsoft.com/office/drawing/2010/main" val="0"/>
+                        </a:ext>
+                      </a:extLst>
+                    </a:blip>
+                    <a:srcRect/>
+                    <a:stretch>
+                      <a:fillRect/>
+                    </a:stretch>
+                  </pic:blipFill>
+                  <pic:spPr bwMode="auto">
+                    <a:xfrm>
+                      <a:off x="0" y="0"/>
+                      <a:ext cx="3606165" cy="2340610"/>
+                    </a:xfrm>
+                    <a:prstGeom prst="rect">
+                      <a:avLst/>
+                    </a:prstGeom>
+                    <a:noFill/>
+                    <a:ln>
+                      <a:noFill/>
+                    </a:ln>
+                  </pic:spPr>
+                </pic:pic>
+              </a:graphicData>
+            </a:graphic>
+          </wp:inline>
+        </w:drawing>
+      </w:r>
+    </w:p>
+    <w:p>
+      <w:pPr>
+        <w:pStyle w:val="Caption"/>
+        <w:jc w:val="right"/>
+        <w:rPr>
+          <w:rFonts w:ascii="Times New Roman" w:eastAsia="Times New Roman" w:hAnsi="Times New Roman" w:cs="Times New Roman"/>
+          <w:lang w:val="en-US"/>
+        </w:rPr>
+      </w:pPr>
+      <w:r>
+        <w:t xml:space="preserve">Фигура 8: </w:t>
+      </w:r>
+      <w:r>
+        <w:rPr>
+          <w:lang w:val="en-US"/>
+        </w:rPr>
+        <w:t>Queue</w:t>
+      </w:r>
+    </w:p>
+    <w:p>
+      <w:pPr>
+        <w:jc w:val="both"/>
+        <w:rPr>
+          <w:rFonts w:ascii="Times New Roman" w:hAnsi="Times New Roman" w:cs="Times New Roman"/>
+          <w:sz w:val="24"/>
+          <w:szCs w:val="24"/>
+          <w:lang w:val="en-US"/>
+        </w:rPr>
+      </w:pPr>
+      <w:r>
+        <w:rPr>
+          <w:rFonts w:ascii="Times New Roman" w:hAnsi="Times New Roman" w:cs="Times New Roman"/>
+          <w:sz w:val="24"/>
+          <w:szCs w:val="24"/>
+        </w:rPr>
+        <w:t>В този пример се създава Queue от цели числа, елементи се добавят с метода Enqueue</w:t>
+      </w:r>
+      <w:r>
+        <w:rPr>
+          <w:rFonts w:ascii="Times New Roman" w:hAnsi="Times New Roman" w:cs="Times New Roman"/>
+          <w:sz w:val="24"/>
+          <w:szCs w:val="24"/>
+        </w:rPr>
+        <w:t xml:space="preserve"> и се </w:t>
+      </w:r>
+      <w:r>
+        <w:rPr>
+          <w:rFonts w:ascii="Times New Roman" w:hAnsi="Times New Roman" w:cs="Times New Roman"/>
+          <w:sz w:val="24"/>
+          <w:szCs w:val="24"/>
+        </w:rPr>
+        <w:t>извлича първия добавен елемент с метода Dequeue</w:t>
+      </w:r>
+      <w:r>
+        <w:rPr>
+          <w:rFonts w:ascii="Times New Roman" w:hAnsi="Times New Roman" w:cs="Times New Roman"/>
+          <w:sz w:val="24"/>
+          <w:szCs w:val="24"/>
+        </w:rPr>
+        <w:t>.</w:t>
+      </w:r>
+    </w:p>
+    <w:p>
+      <w:pPr>
+        <w:jc w:val="both"/>
+        <w:rPr>
+          <w:rFonts w:ascii="Times New Roman" w:hAnsi="Times New Roman" w:cs="Times New Roman"/>
+          <w:sz w:val="24"/>
+          <w:szCs w:val="24"/>
+        </w:rPr>
+      </w:pPr>
     </w:p>
     <w:sectPr>
       <w:pgSz w:w="11906" w:h="16838" w:code="9"/>
@@ -4293,6 +5790,22 @@
       <w:spacing w:after="0"/>
     </w:pPr>
   </w:style>
+  <w:style w:type="paragraph" w:styleId="NormalWeb">
+    <w:name w:val="Normal (Web)"/>
+    <w:basedOn w:val="Normal"/>
+    <w:uiPriority w:val="99"/>
+    <w:unhideWhenUsed/>
+    <w:rsid w:val="001072C9"/>
+    <w:pPr>
+      <w:spacing w:before="100" w:beforeAutospacing="1" w:after="100" w:afterAutospacing="1" w:line="240" w:lineRule="auto"/>
+    </w:pPr>
+    <w:rPr>
+      <w:rFonts w:ascii="Times New Roman" w:eastAsia="Times New Roman" w:hAnsi="Times New Roman" w:cs="Times New Roman"/>
+      <w:sz w:val="24"/>
+      <w:szCs w:val="24"/>
+      <w:lang w:val="en-US"/>
+    </w:rPr>
+  </w:style>
 </w:styles>
 </file>
 

</xml_diff>

<commit_message>
Adding StartPage to the app
</commit_message>
<xml_diff>
--- a/Дипломен Проект 2024г/Документация на дипломен проект.docx
+++ b/Дипломен Проект 2024г/Документация на дипломен проект.docx
@@ -10004,7 +10004,6 @@
           <w:rFonts w:ascii="Times New Roman" w:hAnsi="Times New Roman" w:cs="Times New Roman"/>
           <w:sz w:val="24"/>
           <w:szCs w:val="24"/>
-          <w:lang w:val="en-US"/>
         </w:rPr>
       </w:pPr>
       <w:r>
@@ -10045,16 +10044,7 @@
           <w:sz w:val="24"/>
           <w:szCs w:val="24"/>
         </w:rPr>
-        <w:t xml:space="preserve"> Приложението също така е написано изцяло на </w:t>
-      </w:r>
-      <w:r>
-        <w:rPr>
-          <w:rFonts w:ascii="Times New Roman" w:hAnsi="Times New Roman" w:cs="Times New Roman"/>
-          <w:sz w:val="24"/>
-          <w:szCs w:val="24"/>
-          <w:lang w:val="en-US"/>
-        </w:rPr>
-        <w:t>C#.</w:t>
+        <w:t xml:space="preserve"> Приложението също така е написано изцяло на C#.</w:t>
       </w:r>
     </w:p>
     <w:p>
@@ -10101,15 +10091,7 @@
           <w:sz w:val="24"/>
           <w:szCs w:val="24"/>
         </w:rPr>
-        <w:t>Microsoft Visual Studio е мощна интегрирана среда за разработка на софтуерни приложения за Windows и за платформата .NET Framework. Използва се за разработка на конзолни и графични потребителски интерфейс приложения, както и Windows Forms или WPF приложения, уеб сайтове, уеб приложения и уеб услуги на всички поддържани платформи от Microsoft Windows, Windows Mobile, Windows CE, .NET Framework, .NET Compact Framework и Microsoft Silverlight.</w:t>
-      </w:r>
-      <w:r>
-        <w:rPr>
-          <w:rFonts w:ascii="Times New Roman" w:hAnsi="Times New Roman" w:cs="Times New Roman"/>
-          <w:sz w:val="24"/>
-          <w:szCs w:val="24"/>
-        </w:rPr>
-        <w:t xml:space="preserve"> </w:t>
+        <w:t xml:space="preserve">Microsoft Visual Studio е мощна интегрирана среда за разработка на софтуерни приложения за Windows и за платформата .NET Framework. Използва се за разработка на конзолни и графични потребителски интерфейс приложения, както и Windows Forms или WPF приложения, уеб сайтове, уеб приложения и уеб услуги на всички поддържани платформи от Microsoft Windows, Windows Mobile, Windows CE, .NET Framework, .NET Compact Framework и Microsoft Silverlight. </w:t>
       </w:r>
     </w:p>
     <w:p>
@@ -10280,15 +10262,7 @@
           <w:sz w:val="24"/>
           <w:szCs w:val="24"/>
         </w:rPr>
-        <w:t>Windows формите предоставят достъп до стандартните вградени контроли на Windows User Interface, като комбинира Windows API и т.нар. managed code</w:t>
-      </w:r>
-      <w:r>
-        <w:rPr>
-          <w:rFonts w:ascii="Times New Roman" w:hAnsi="Times New Roman" w:cs="Times New Roman"/>
-          <w:sz w:val="24"/>
-          <w:szCs w:val="24"/>
-        </w:rPr>
-        <w:t>.</w:t>
+        <w:t>Windows формите предоставят достъп до стандартните вградени контроли на Windows User Interface, като комбинира Windows API и т.нар. managed code.</w:t>
       </w:r>
     </w:p>
     <w:p>
@@ -10353,7 +10327,6 @@
           <w:bCs/>
           <w:sz w:val="28"/>
           <w:szCs w:val="28"/>
-          <w:lang w:val="en-US"/>
         </w:rPr>
       </w:pPr>
       <w:r>
@@ -10383,15 +10356,285 @@
           <w:sz w:val="24"/>
           <w:szCs w:val="24"/>
         </w:rPr>
-        <w:t xml:space="preserve">Приложението е </w:t>
-      </w:r>
-      <w:r>
-        <w:rPr>
-          <w:rFonts w:ascii="Times New Roman" w:hAnsi="Times New Roman" w:cs="Times New Roman"/>
-          <w:sz w:val="24"/>
-          <w:szCs w:val="24"/>
-        </w:rPr>
-        <w:t xml:space="preserve">направено с помощта на </w:t>
+        <w:t xml:space="preserve">Приложението е направено с </w:t>
+      </w:r>
+      <w:r>
+        <w:rPr>
+          <w:rFonts w:ascii="Times New Roman" w:hAnsi="Times New Roman" w:cs="Times New Roman"/>
+          <w:sz w:val="24"/>
+          <w:szCs w:val="24"/>
+        </w:rPr>
+        <w:t xml:space="preserve">Windows Forms и с </w:t>
+      </w:r>
+      <w:r>
+        <w:rPr>
+          <w:rFonts w:ascii="Times New Roman" w:hAnsi="Times New Roman" w:cs="Times New Roman"/>
+          <w:sz w:val="24"/>
+          <w:szCs w:val="24"/>
+        </w:rPr>
+        <w:t>помощта на CRUD операциите. Всяка една от операциите на CRUD е имплементирана посредством I / O потоци</w:t>
+      </w:r>
+      <w:r>
+        <w:rPr>
+          <w:rFonts w:ascii="Times New Roman" w:hAnsi="Times New Roman" w:cs="Times New Roman"/>
+          <w:sz w:val="24"/>
+          <w:szCs w:val="24"/>
+        </w:rPr>
+        <w:t xml:space="preserve">, а самото приложение </w:t>
+      </w:r>
+      <w:r>
+        <w:rPr>
+          <w:rFonts w:ascii="Times New Roman" w:hAnsi="Times New Roman" w:cs="Times New Roman"/>
+          <w:sz w:val="24"/>
+          <w:szCs w:val="24"/>
+        </w:rPr>
+        <w:t>съдържа 5 отделни форми(WinForm).</w:t>
+      </w:r>
+    </w:p>
+    <w:p>
+      <w:pPr>
+        <w:pStyle w:val="ListParagraph"/>
+        <w:numPr>
+          <w:ilvl w:val="1"/>
+          <w:numId w:val="42"/>
+        </w:numPr>
+        <w:spacing w:line="360" w:lineRule="auto"/>
+        <w:jc w:val="both"/>
+        <w:rPr>
+          <w:rFonts w:ascii="Times New Roman" w:hAnsi="Times New Roman" w:cs="Times New Roman"/>
+          <w:b/>
+          <w:bCs/>
+          <w:sz w:val="28"/>
+          <w:szCs w:val="28"/>
+        </w:rPr>
+      </w:pPr>
+      <w:r>
+        <w:rPr>
+          <w:rFonts w:ascii="Times New Roman" w:hAnsi="Times New Roman" w:cs="Times New Roman"/>
+          <w:b/>
+          <w:bCs/>
+          <w:sz w:val="28"/>
+          <w:szCs w:val="28"/>
+        </w:rPr>
+        <w:t>Начална страница</w:t>
+      </w:r>
+    </w:p>
+    <w:p>
+      <w:pPr>
+        <w:spacing w:line="360" w:lineRule="auto"/>
+        <w:jc w:val="both"/>
+        <w:rPr>
+          <w:rFonts w:ascii="Times New Roman" w:hAnsi="Times New Roman" w:cs="Times New Roman"/>
+          <w:sz w:val="24"/>
+          <w:szCs w:val="24"/>
+        </w:rPr>
+      </w:pPr>
+      <w:r>
+        <w:rPr>
+          <w:rFonts w:ascii="Times New Roman" w:hAnsi="Times New Roman" w:cs="Times New Roman"/>
+          <w:sz w:val="24"/>
+          <w:szCs w:val="24"/>
+        </w:rPr>
+        <w:lastRenderedPageBreak/>
+        <w:t>В началната страница няма никакъв код, но служи като въведение към истинската част на приложението. Ето как изглежда тя:</w:t>
+      </w:r>
+    </w:p>
+    <w:p>
+      <w:pPr>
+        <w:pStyle w:val="NormalWeb"/>
+        <w:keepNext/>
+        <w:spacing w:line="360" w:lineRule="auto"/>
+        <w:jc w:val="both"/>
+        <w:rPr>
+          <w:lang w:val="bg-BG"/>
+        </w:rPr>
+      </w:pPr>
+      <w:r>
+        <w:rPr>
+          <w:lang w:val="bg-BG"/>
+        </w:rPr>
+        <w:drawing>
+          <wp:inline distT="0" distB="0" distL="0" distR="0" wp14:anchorId="21CFA750" wp14:editId="6A05D205">
+            <wp:extent cx="5399405" cy="3228340"/>
+            <wp:effectExtent l="0" t="0" r="0" b="0"/>
+            <wp:docPr id="1293584770" name="Picture 1" descr="A black and white logo&#10;&#10;Description automatically generated"/>
+            <wp:cNvGraphicFramePr>
+              <a:graphicFrameLocks xmlns:a="http://schemas.openxmlformats.org/drawingml/2006/main" noChangeAspect="1"/>
+            </wp:cNvGraphicFramePr>
+            <a:graphic xmlns:a="http://schemas.openxmlformats.org/drawingml/2006/main">
+              <a:graphicData uri="http://schemas.openxmlformats.org/drawingml/2006/picture">
+                <pic:pic xmlns:pic="http://schemas.openxmlformats.org/drawingml/2006/picture">
+                  <pic:nvPicPr>
+                    <pic:cNvPr id="1293584770" name="Picture 1" descr="A black and white logo&#10;&#10;Description automatically generated"/>
+                    <pic:cNvPicPr>
+                      <a:picLocks noChangeAspect="1" noChangeArrowheads="1"/>
+                    </pic:cNvPicPr>
+                  </pic:nvPicPr>
+                  <pic:blipFill>
+                    <a:blip r:embed="rId12">
+                      <a:extLst>
+                        <a:ext uri="{28A0092B-C50C-407E-A947-70E740481C1C}">
+                          <a14:useLocalDpi xmlns:a14="http://schemas.microsoft.com/office/drawing/2010/main" val="0"/>
+                        </a:ext>
+                      </a:extLst>
+                    </a:blip>
+                    <a:srcRect/>
+                    <a:stretch>
+                      <a:fillRect/>
+                    </a:stretch>
+                  </pic:blipFill>
+                  <pic:spPr bwMode="auto">
+                    <a:xfrm>
+                      <a:off x="0" y="0"/>
+                      <a:ext cx="5399405" cy="3228340"/>
+                    </a:xfrm>
+                    <a:prstGeom prst="rect">
+                      <a:avLst/>
+                    </a:prstGeom>
+                    <a:noFill/>
+                    <a:ln>
+                      <a:noFill/>
+                    </a:ln>
+                  </pic:spPr>
+                </pic:pic>
+              </a:graphicData>
+            </a:graphic>
+          </wp:inline>
+        </w:drawing>
+      </w:r>
+    </w:p>
+    <w:p>
+      <w:pPr>
+        <w:pStyle w:val="Caption"/>
+        <w:spacing w:line="360" w:lineRule="auto"/>
+        <w:jc w:val="center"/>
+        <w:rPr>
+          <w:rFonts w:ascii="Times New Roman" w:hAnsi="Times New Roman" w:cs="Times New Roman"/>
+        </w:rPr>
+      </w:pPr>
+      <w:r>
+        <w:rPr>
+          <w:rFonts w:ascii="Times New Roman" w:hAnsi="Times New Roman" w:cs="Times New Roman"/>
+        </w:rPr>
+        <w:t>Фигура 2: Начална страница</w:t>
+      </w:r>
+    </w:p>
+    <w:p>
+      <w:pPr>
+        <w:pStyle w:val="ListParagraph"/>
+        <w:numPr>
+          <w:ilvl w:val="1"/>
+          <w:numId w:val="42"/>
+        </w:numPr>
+        <w:spacing w:line="360" w:lineRule="auto"/>
+        <w:jc w:val="both"/>
+        <w:rPr>
+          <w:rFonts w:ascii="Times New Roman" w:hAnsi="Times New Roman" w:cs="Times New Roman"/>
+          <w:b/>
+          <w:bCs/>
+          <w:sz w:val="28"/>
+          <w:szCs w:val="28"/>
+        </w:rPr>
+      </w:pPr>
+      <w:r>
+        <w:rPr>
+          <w:rFonts w:ascii="Times New Roman" w:hAnsi="Times New Roman" w:cs="Times New Roman"/>
+          <w:b/>
+          <w:bCs/>
+          <w:sz w:val="28"/>
+          <w:szCs w:val="28"/>
+        </w:rPr>
+        <w:t>Форма 1</w:t>
+      </w:r>
+    </w:p>
+    <w:p>
+      <w:pPr>
+        <w:spacing w:line="360" w:lineRule="auto"/>
+        <w:jc w:val="both"/>
+        <w:rPr>
+          <w:rFonts w:ascii="Times New Roman" w:hAnsi="Times New Roman" w:cs="Times New Roman"/>
+          <w:sz w:val="24"/>
+          <w:szCs w:val="24"/>
+        </w:rPr>
+      </w:pPr>
+      <w:r>
+        <w:rPr>
+          <w:rFonts w:ascii="Times New Roman" w:hAnsi="Times New Roman" w:cs="Times New Roman"/>
+          <w:sz w:val="24"/>
+          <w:szCs w:val="24"/>
+        </w:rPr>
+        <w:t>Тази форма служи като меню за избор между HTC продуктите(Form3) и стандартните продукти(Form2) на фирмата. От ляво на бутоните за двата вида продукти има информация за</w:t>
+      </w:r>
+      <w:r>
+        <w:rPr>
+          <w:rFonts w:ascii="Times New Roman" w:hAnsi="Times New Roman" w:cs="Times New Roman"/>
+          <w:sz w:val="24"/>
+          <w:szCs w:val="24"/>
+        </w:rPr>
+        <w:t xml:space="preserve"> локалните</w:t>
+      </w:r>
+      <w:r>
+        <w:rPr>
+          <w:rFonts w:ascii="Times New Roman" w:hAnsi="Times New Roman" w:cs="Times New Roman"/>
+          <w:sz w:val="24"/>
+          <w:szCs w:val="24"/>
+        </w:rPr>
+        <w:t xml:space="preserve"> пътища, по които се извършват CRUD операциите с I / O потоци.</w:t>
+      </w:r>
+    </w:p>
+    <w:p>
+      <w:pPr>
+        <w:pStyle w:val="ListParagraph"/>
+        <w:numPr>
+          <w:ilvl w:val="2"/>
+          <w:numId w:val="42"/>
+        </w:numPr>
+        <w:spacing w:line="360" w:lineRule="auto"/>
+        <w:jc w:val="both"/>
+        <w:rPr>
+          <w:rFonts w:ascii="Times New Roman" w:hAnsi="Times New Roman" w:cs="Times New Roman"/>
+          <w:b/>
+          <w:bCs/>
+          <w:sz w:val="28"/>
+          <w:szCs w:val="28"/>
+        </w:rPr>
+      </w:pPr>
+      <w:r>
+        <w:rPr>
+          <w:rFonts w:ascii="Times New Roman" w:hAnsi="Times New Roman" w:cs="Times New Roman"/>
+          <w:b/>
+          <w:bCs/>
+          <w:sz w:val="28"/>
+          <w:szCs w:val="28"/>
+        </w:rPr>
+        <w:t>Локални пътища за I / O потоците</w:t>
+      </w:r>
+    </w:p>
+    <w:p>
+      <w:pPr>
+        <w:spacing w:line="360" w:lineRule="auto"/>
+        <w:jc w:val="both"/>
+        <w:rPr>
+          <w:rFonts w:ascii="Times New Roman" w:hAnsi="Times New Roman" w:cs="Times New Roman"/>
+          <w:sz w:val="24"/>
+          <w:szCs w:val="24"/>
+        </w:rPr>
+      </w:pPr>
+      <w:r>
+        <w:rPr>
+          <w:rFonts w:ascii="Times New Roman" w:hAnsi="Times New Roman" w:cs="Times New Roman"/>
+          <w:sz w:val="24"/>
+          <w:szCs w:val="24"/>
+        </w:rPr>
+        <w:t>Всяко едно поле се запълва с информация, когато се стартира програмата. Приложението проверява дали съществуват папките MOL и MOLSettings в</w:t>
+      </w:r>
+      <w:r>
+        <w:rPr>
+          <w:rFonts w:ascii="Times New Roman" w:hAnsi="Times New Roman" w:cs="Times New Roman"/>
+          <w:sz w:val="24"/>
+          <w:szCs w:val="24"/>
+        </w:rPr>
+        <w:t xml:space="preserve"> директорията “C:” на компютъра, на който се стартира</w:t>
       </w:r>
       <w:r>
         <w:rPr>
@@ -10400,15 +10643,15 @@
           <w:szCs w:val="24"/>
           <w:lang w:val="en-US"/>
         </w:rPr>
-        <w:t xml:space="preserve">CRUD </w:t>
-      </w:r>
-      <w:r>
-        <w:rPr>
-          <w:rFonts w:ascii="Times New Roman" w:hAnsi="Times New Roman" w:cs="Times New Roman"/>
-          <w:sz w:val="24"/>
-          <w:szCs w:val="24"/>
-        </w:rPr>
-        <w:t xml:space="preserve">операциите. Всяка една от операциите на </w:t>
+        <w:t>. A</w:t>
+      </w:r>
+      <w:r>
+        <w:rPr>
+          <w:rFonts w:ascii="Times New Roman" w:hAnsi="Times New Roman" w:cs="Times New Roman"/>
+          <w:sz w:val="24"/>
+          <w:szCs w:val="24"/>
+        </w:rPr>
+        <w:t xml:space="preserve">ко съществуват, взема информацията за тези полета от текстовия файл </w:t>
       </w:r>
       <w:r>
         <w:rPr>
@@ -10417,15 +10660,15 @@
           <w:szCs w:val="24"/>
           <w:lang w:val="en-US"/>
         </w:rPr>
-        <w:t xml:space="preserve">CRUD </w:t>
-      </w:r>
-      <w:r>
-        <w:rPr>
-          <w:rFonts w:ascii="Times New Roman" w:hAnsi="Times New Roman" w:cs="Times New Roman"/>
-          <w:sz w:val="24"/>
-          <w:szCs w:val="24"/>
-        </w:rPr>
-        <w:t xml:space="preserve">е имплементирана посредством </w:t>
+        <w:t xml:space="preserve">“MOLSettings.txt” </w:t>
+      </w:r>
+      <w:r>
+        <w:rPr>
+          <w:rFonts w:ascii="Times New Roman" w:hAnsi="Times New Roman" w:cs="Times New Roman"/>
+          <w:sz w:val="24"/>
+          <w:szCs w:val="24"/>
+        </w:rPr>
+        <w:t>и</w:t>
       </w:r>
       <w:r>
         <w:rPr>
@@ -10434,15 +10677,100 @@
           <w:szCs w:val="24"/>
           <w:lang w:val="en-US"/>
         </w:rPr>
-        <w:t xml:space="preserve">I / O </w:t>
-      </w:r>
-      <w:r>
-        <w:rPr>
-          <w:rFonts w:ascii="Times New Roman" w:hAnsi="Times New Roman" w:cs="Times New Roman"/>
-          <w:sz w:val="24"/>
-          <w:szCs w:val="24"/>
-        </w:rPr>
-        <w:t>потоци.</w:t>
+        <w:t xml:space="preserve"> </w:t>
+      </w:r>
+      <w:r>
+        <w:rPr>
+          <w:rFonts w:ascii="Times New Roman" w:hAnsi="Times New Roman" w:cs="Times New Roman"/>
+          <w:sz w:val="24"/>
+          <w:szCs w:val="24"/>
+        </w:rPr>
+        <w:t>запълва всички полета. Ето как изглежда:</w:t>
+      </w:r>
+    </w:p>
+    <w:p>
+      <w:pPr>
+        <w:pStyle w:val="NormalWeb"/>
+        <w:keepNext/>
+      </w:pPr>
+      <w:r>
+        <w:rPr>
+          <w:noProof/>
+        </w:rPr>
+        <w:lastRenderedPageBreak/>
+        <w:drawing>
+          <wp:inline distT="0" distB="0" distL="0" distR="0" wp14:anchorId="7DE69C0C" wp14:editId="5BD46203">
+            <wp:extent cx="5399405" cy="2578735"/>
+            <wp:effectExtent l="0" t="0" r="0" b="0"/>
+            <wp:docPr id="730280766" name="Picture 2" descr="A screenshot of a computer&#10;&#10;Description automatically generated"/>
+            <wp:cNvGraphicFramePr>
+              <a:graphicFrameLocks xmlns:a="http://schemas.openxmlformats.org/drawingml/2006/main" noChangeAspect="1"/>
+            </wp:cNvGraphicFramePr>
+            <a:graphic xmlns:a="http://schemas.openxmlformats.org/drawingml/2006/main">
+              <a:graphicData uri="http://schemas.openxmlformats.org/drawingml/2006/picture">
+                <pic:pic xmlns:pic="http://schemas.openxmlformats.org/drawingml/2006/picture">
+                  <pic:nvPicPr>
+                    <pic:cNvPr id="730280766" name="Picture 2" descr="A screenshot of a computer&#10;&#10;Description automatically generated"/>
+                    <pic:cNvPicPr>
+                      <a:picLocks noChangeAspect="1" noChangeArrowheads="1"/>
+                    </pic:cNvPicPr>
+                  </pic:nvPicPr>
+                  <pic:blipFill>
+                    <a:blip r:embed="rId13">
+                      <a:extLst>
+                        <a:ext uri="{28A0092B-C50C-407E-A947-70E740481C1C}">
+                          <a14:useLocalDpi xmlns:a14="http://schemas.microsoft.com/office/drawing/2010/main" val="0"/>
+                        </a:ext>
+                      </a:extLst>
+                    </a:blip>
+                    <a:srcRect/>
+                    <a:stretch>
+                      <a:fillRect/>
+                    </a:stretch>
+                  </pic:blipFill>
+                  <pic:spPr bwMode="auto">
+                    <a:xfrm>
+                      <a:off x="0" y="0"/>
+                      <a:ext cx="5399405" cy="2578735"/>
+                    </a:xfrm>
+                    <a:prstGeom prst="rect">
+                      <a:avLst/>
+                    </a:prstGeom>
+                    <a:noFill/>
+                    <a:ln>
+                      <a:noFill/>
+                    </a:ln>
+                  </pic:spPr>
+                </pic:pic>
+              </a:graphicData>
+            </a:graphic>
+          </wp:inline>
+        </w:drawing>
+      </w:r>
+    </w:p>
+    <w:p>
+      <w:pPr>
+        <w:pStyle w:val="Caption"/>
+        <w:jc w:val="center"/>
+        <w:rPr>
+          <w:rFonts w:ascii="Times New Roman" w:hAnsi="Times New Roman" w:cs="Times New Roman"/>
+          <w:sz w:val="24"/>
+          <w:szCs w:val="24"/>
+          <w:lang w:val="en-US"/>
+        </w:rPr>
+      </w:pPr>
+      <w:r>
+        <w:rPr>
+          <w:rFonts w:ascii="Times New Roman" w:hAnsi="Times New Roman" w:cs="Times New Roman"/>
+        </w:rPr>
+        <w:t xml:space="preserve">Фигура 3: </w:t>
+      </w:r>
+      <w:r>
+        <w:rPr>
+          <w:rFonts w:ascii="Times New Roman" w:hAnsi="Times New Roman" w:cs="Times New Roman"/>
+          <w:lang w:val="en-US"/>
+        </w:rPr>
+        <w:t>Form1</w:t>
       </w:r>
     </w:p>
     <w:sectPr>

</xml_diff>

<commit_message>
Made some changes to the app and progressing with the documentation
</commit_message>
<xml_diff>
--- a/Дипломен Проект 2024г/Документация на дипломен проект.docx
+++ b/Дипломен Проект 2024г/Документация на дипломен проект.docx
@@ -10766,6 +10766,603 @@
     </w:p>
     <w:p>
       <w:pPr>
+        <w:jc w:val="both"/>
+        <w:rPr>
+          <w:rFonts w:ascii="Times New Roman" w:hAnsi="Times New Roman" w:cs="Times New Roman"/>
+          <w:sz w:val="24"/>
+          <w:szCs w:val="24"/>
+        </w:rPr>
+      </w:pPr>
+      <w:r>
+        <w:rPr>
+          <w:rFonts w:ascii="Times New Roman" w:hAnsi="Times New Roman" w:cs="Times New Roman"/>
+          <w:sz w:val="24"/>
+          <w:szCs w:val="24"/>
+          <w:lang w:val="en-US"/>
+        </w:rPr>
+        <w:t xml:space="preserve">- </w:t>
+      </w:r>
+      <w:r>
+        <w:rPr>
+          <w:rFonts w:ascii="Times New Roman" w:hAnsi="Times New Roman" w:cs="Times New Roman"/>
+          <w:b/>
+          <w:bCs/>
+          <w:sz w:val="24"/>
+          <w:szCs w:val="24"/>
+          <w:lang w:val="en-US"/>
+        </w:rPr>
+        <w:t>NA</w:t>
+      </w:r>
+      <w:r>
+        <w:rPr>
+          <w:rFonts w:ascii="Times New Roman" w:hAnsi="Times New Roman" w:cs="Times New Roman"/>
+          <w:b/>
+          <w:bCs/>
+          <w:sz w:val="24"/>
+          <w:szCs w:val="24"/>
+          <w:lang w:val="en-US"/>
+        </w:rPr>
+        <w:t>V</w:t>
+      </w:r>
+      <w:r>
+        <w:rPr>
+          <w:rFonts w:ascii="Times New Roman" w:hAnsi="Times New Roman" w:cs="Times New Roman"/>
+          <w:b/>
+          <w:bCs/>
+          <w:sz w:val="24"/>
+          <w:szCs w:val="24"/>
+          <w:lang w:val="en-US"/>
+        </w:rPr>
+        <w:t>_</w:t>
+      </w:r>
+      <w:r>
+        <w:rPr>
+          <w:rFonts w:ascii="Times New Roman" w:hAnsi="Times New Roman" w:cs="Times New Roman"/>
+          <w:b/>
+          <w:bCs/>
+          <w:sz w:val="24"/>
+          <w:szCs w:val="24"/>
+          <w:lang w:val="en-US"/>
+        </w:rPr>
+        <w:t>EXCEL</w:t>
+      </w:r>
+      <w:r>
+        <w:rPr>
+          <w:rFonts w:ascii="Times New Roman" w:hAnsi="Times New Roman" w:cs="Times New Roman"/>
+          <w:sz w:val="24"/>
+          <w:szCs w:val="24"/>
+          <w:lang w:val="en-US"/>
+        </w:rPr>
+        <w:t>:</w:t>
+      </w:r>
+      <w:r>
+        <w:rPr>
+          <w:rFonts w:ascii="Times New Roman" w:hAnsi="Times New Roman" w:cs="Times New Roman"/>
+          <w:sz w:val="24"/>
+          <w:szCs w:val="24"/>
+        </w:rPr>
+        <w:t xml:space="preserve"> Съдържа</w:t>
+      </w:r>
+      <w:r>
+        <w:rPr>
+          <w:rFonts w:ascii="Times New Roman" w:hAnsi="Times New Roman" w:cs="Times New Roman"/>
+          <w:sz w:val="24"/>
+          <w:szCs w:val="24"/>
+        </w:rPr>
+        <w:t xml:space="preserve"> се текстов файл с информация за всички машини на </w:t>
+      </w:r>
+      <w:r>
+        <w:rPr>
+          <w:rFonts w:ascii="Times New Roman" w:hAnsi="Times New Roman" w:cs="Times New Roman"/>
+          <w:sz w:val="24"/>
+          <w:szCs w:val="24"/>
+        </w:rPr>
+        <w:t>съответната група</w:t>
+      </w:r>
+      <w:r>
+        <w:rPr>
+          <w:rFonts w:ascii="Times New Roman" w:hAnsi="Times New Roman" w:cs="Times New Roman"/>
+          <w:sz w:val="24"/>
+          <w:szCs w:val="24"/>
+        </w:rPr>
+        <w:t xml:space="preserve"> от </w:t>
+      </w:r>
+      <w:r>
+        <w:rPr>
+          <w:rFonts w:ascii="Times New Roman" w:hAnsi="Times New Roman" w:cs="Times New Roman"/>
+          <w:sz w:val="24"/>
+          <w:szCs w:val="24"/>
+        </w:rPr>
+        <w:t>фирмата и техните характеристики</w:t>
+      </w:r>
+    </w:p>
+    <w:p>
+      <w:pPr>
+        <w:jc w:val="both"/>
+        <w:rPr>
+          <w:rFonts w:ascii="Times New Roman" w:hAnsi="Times New Roman" w:cs="Times New Roman"/>
+          <w:sz w:val="24"/>
+          <w:szCs w:val="24"/>
+          <w:lang w:val="en-US"/>
+        </w:rPr>
+      </w:pPr>
+      <w:r>
+        <w:rPr>
+          <w:rFonts w:ascii="Times New Roman" w:hAnsi="Times New Roman" w:cs="Times New Roman"/>
+          <w:sz w:val="24"/>
+          <w:szCs w:val="24"/>
+          <w:lang w:val="en-US"/>
+        </w:rPr>
+        <w:t>-</w:t>
+      </w:r>
+      <w:r>
+        <w:rPr>
+          <w:rFonts w:ascii="Times New Roman" w:hAnsi="Times New Roman" w:cs="Times New Roman"/>
+          <w:sz w:val="24"/>
+          <w:szCs w:val="24"/>
+        </w:rPr>
+        <w:t xml:space="preserve"> </w:t>
+      </w:r>
+      <w:r>
+        <w:rPr>
+          <w:rFonts w:ascii="Times New Roman" w:hAnsi="Times New Roman" w:cs="Times New Roman"/>
+          <w:b/>
+          <w:bCs/>
+          <w:sz w:val="24"/>
+          <w:szCs w:val="24"/>
+          <w:lang w:val="en-US"/>
+        </w:rPr>
+        <w:t>EXCEL_NAV</w:t>
+      </w:r>
+      <w:r>
+        <w:rPr>
+          <w:rFonts w:ascii="Times New Roman" w:hAnsi="Times New Roman" w:cs="Times New Roman"/>
+          <w:sz w:val="24"/>
+          <w:szCs w:val="24"/>
+        </w:rPr>
+        <w:t>: Отпечатва се текстов файл, който съдържа информация за съответния сериен номер от стандартнит</w:t>
+      </w:r>
+      <w:r>
+        <w:rPr>
+          <w:rFonts w:ascii="Times New Roman" w:hAnsi="Times New Roman" w:cs="Times New Roman"/>
+          <w:sz w:val="24"/>
+          <w:szCs w:val="24"/>
+          <w:lang w:val="en-US"/>
+        </w:rPr>
+        <w:t xml:space="preserve">e </w:t>
+      </w:r>
+      <w:r>
+        <w:rPr>
+          <w:rFonts w:ascii="Times New Roman" w:hAnsi="Times New Roman" w:cs="Times New Roman"/>
+          <w:sz w:val="24"/>
+          <w:szCs w:val="24"/>
+        </w:rPr>
+        <w:t xml:space="preserve">или </w:t>
+      </w:r>
+      <w:r>
+        <w:rPr>
+          <w:rFonts w:ascii="Times New Roman" w:hAnsi="Times New Roman" w:cs="Times New Roman"/>
+          <w:sz w:val="24"/>
+          <w:szCs w:val="24"/>
+          <w:lang w:val="en-US"/>
+        </w:rPr>
+        <w:t xml:space="preserve">HTC </w:t>
+      </w:r>
+      <w:r>
+        <w:rPr>
+          <w:rFonts w:ascii="Times New Roman" w:hAnsi="Times New Roman" w:cs="Times New Roman"/>
+          <w:sz w:val="24"/>
+          <w:szCs w:val="24"/>
+        </w:rPr>
+        <w:t>продуктите, който е бил прочетен</w:t>
+      </w:r>
+    </w:p>
+    <w:p>
+      <w:pPr>
+        <w:jc w:val="both"/>
+        <w:rPr>
+          <w:rFonts w:ascii="Times New Roman" w:hAnsi="Times New Roman" w:cs="Times New Roman"/>
+          <w:sz w:val="24"/>
+          <w:szCs w:val="24"/>
+        </w:rPr>
+      </w:pPr>
+      <w:r>
+        <w:rPr>
+          <w:rFonts w:ascii="Times New Roman" w:hAnsi="Times New Roman" w:cs="Times New Roman"/>
+          <w:sz w:val="24"/>
+          <w:szCs w:val="24"/>
+          <w:lang w:val="en-US"/>
+        </w:rPr>
+        <w:t xml:space="preserve">- </w:t>
+      </w:r>
+      <w:r>
+        <w:rPr>
+          <w:rFonts w:ascii="Times New Roman" w:hAnsi="Times New Roman" w:cs="Times New Roman"/>
+          <w:b/>
+          <w:bCs/>
+          <w:sz w:val="24"/>
+          <w:szCs w:val="24"/>
+          <w:lang w:val="en-US"/>
+        </w:rPr>
+        <w:t>"C:\\MOL\\PRINT"</w:t>
+      </w:r>
+      <w:r>
+        <w:rPr>
+          <w:rFonts w:ascii="Times New Roman" w:hAnsi="Times New Roman" w:cs="Times New Roman"/>
+          <w:sz w:val="24"/>
+          <w:szCs w:val="24"/>
+        </w:rPr>
+        <w:t xml:space="preserve">: Съдържа се текстов файл с информация за </w:t>
+      </w:r>
+      <w:r>
+        <w:rPr>
+          <w:rFonts w:ascii="Times New Roman" w:hAnsi="Times New Roman" w:cs="Times New Roman"/>
+          <w:sz w:val="24"/>
+          <w:szCs w:val="24"/>
+          <w:lang w:val="en-US"/>
+        </w:rPr>
+        <w:t xml:space="preserve">QR </w:t>
+      </w:r>
+      <w:r>
+        <w:rPr>
+          <w:rFonts w:ascii="Times New Roman" w:hAnsi="Times New Roman" w:cs="Times New Roman"/>
+          <w:sz w:val="24"/>
+          <w:szCs w:val="24"/>
+        </w:rPr>
+        <w:t>кода на съответната машина от група 1 на фирмата</w:t>
+      </w:r>
+    </w:p>
+    <w:p>
+      <w:pPr>
+        <w:jc w:val="both"/>
+        <w:rPr>
+          <w:rFonts w:ascii="Times New Roman" w:hAnsi="Times New Roman" w:cs="Times New Roman"/>
+          <w:sz w:val="24"/>
+          <w:szCs w:val="24"/>
+        </w:rPr>
+      </w:pPr>
+      <w:r>
+        <w:rPr>
+          <w:rFonts w:ascii="Times New Roman" w:hAnsi="Times New Roman" w:cs="Times New Roman"/>
+          <w:sz w:val="24"/>
+          <w:szCs w:val="24"/>
+          <w:lang w:val="en-US"/>
+        </w:rPr>
+        <w:t xml:space="preserve">- </w:t>
+      </w:r>
+      <w:r>
+        <w:rPr>
+          <w:rFonts w:ascii="Times New Roman" w:hAnsi="Times New Roman" w:cs="Times New Roman"/>
+          <w:b/>
+          <w:bCs/>
+          <w:sz w:val="24"/>
+          <w:szCs w:val="24"/>
+          <w:lang w:val="en-US"/>
+        </w:rPr>
+        <w:t>"C:\\MOL\\PRINT1"</w:t>
+      </w:r>
+      <w:r>
+        <w:rPr>
+          <w:rFonts w:ascii="Times New Roman" w:hAnsi="Times New Roman" w:cs="Times New Roman"/>
+          <w:sz w:val="24"/>
+          <w:szCs w:val="24"/>
+        </w:rPr>
+        <w:t xml:space="preserve">: </w:t>
+      </w:r>
+      <w:r>
+        <w:rPr>
+          <w:rFonts w:ascii="Times New Roman" w:hAnsi="Times New Roman" w:cs="Times New Roman"/>
+          <w:sz w:val="24"/>
+          <w:szCs w:val="24"/>
+        </w:rPr>
+        <w:t xml:space="preserve">Съдържа се текстов файл с информация за </w:t>
+      </w:r>
+      <w:r>
+        <w:rPr>
+          <w:rFonts w:ascii="Times New Roman" w:hAnsi="Times New Roman" w:cs="Times New Roman"/>
+          <w:sz w:val="24"/>
+          <w:szCs w:val="24"/>
+          <w:lang w:val="en-US"/>
+        </w:rPr>
+        <w:t xml:space="preserve">QR </w:t>
+      </w:r>
+      <w:r>
+        <w:rPr>
+          <w:rFonts w:ascii="Times New Roman" w:hAnsi="Times New Roman" w:cs="Times New Roman"/>
+          <w:sz w:val="24"/>
+          <w:szCs w:val="24"/>
+        </w:rPr>
+        <w:t>кода на съответната машина</w:t>
+      </w:r>
+      <w:r>
+        <w:rPr>
+          <w:rFonts w:ascii="Times New Roman" w:hAnsi="Times New Roman" w:cs="Times New Roman"/>
+          <w:sz w:val="24"/>
+          <w:szCs w:val="24"/>
+        </w:rPr>
+        <w:t xml:space="preserve"> </w:t>
+      </w:r>
+      <w:r>
+        <w:rPr>
+          <w:rFonts w:ascii="Times New Roman" w:hAnsi="Times New Roman" w:cs="Times New Roman"/>
+          <w:sz w:val="24"/>
+          <w:szCs w:val="24"/>
+        </w:rPr>
+        <w:t xml:space="preserve">от група </w:t>
+      </w:r>
+      <w:r>
+        <w:rPr>
+          <w:rFonts w:ascii="Times New Roman" w:hAnsi="Times New Roman" w:cs="Times New Roman"/>
+          <w:sz w:val="24"/>
+          <w:szCs w:val="24"/>
+        </w:rPr>
+        <w:t>5</w:t>
+      </w:r>
+      <w:r>
+        <w:rPr>
+          <w:rFonts w:ascii="Times New Roman" w:hAnsi="Times New Roman" w:cs="Times New Roman"/>
+          <w:sz w:val="24"/>
+          <w:szCs w:val="24"/>
+        </w:rPr>
+        <w:t xml:space="preserve"> на фирмата</w:t>
+      </w:r>
+    </w:p>
+    <w:p>
+      <w:pPr>
+        <w:jc w:val="both"/>
+        <w:rPr>
+          <w:rFonts w:ascii="Times New Roman" w:hAnsi="Times New Roman" w:cs="Times New Roman"/>
+          <w:sz w:val="24"/>
+          <w:szCs w:val="24"/>
+        </w:rPr>
+      </w:pPr>
+      <w:r>
+        <w:rPr>
+          <w:rFonts w:ascii="Times New Roman" w:hAnsi="Times New Roman" w:cs="Times New Roman"/>
+          <w:sz w:val="24"/>
+          <w:szCs w:val="24"/>
+          <w:lang w:val="en-US"/>
+        </w:rPr>
+        <w:t xml:space="preserve">- </w:t>
+      </w:r>
+      <w:r>
+        <w:rPr>
+          <w:rFonts w:ascii="Times New Roman" w:hAnsi="Times New Roman" w:cs="Times New Roman"/>
+          <w:b/>
+          <w:bCs/>
+          <w:sz w:val="24"/>
+          <w:szCs w:val="24"/>
+          <w:lang w:val="en-US"/>
+        </w:rPr>
+        <w:t>"HTTPS://HQR.CODES?HID="</w:t>
+      </w:r>
+      <w:r>
+        <w:rPr>
+          <w:rFonts w:ascii="Times New Roman" w:hAnsi="Times New Roman" w:cs="Times New Roman"/>
+          <w:sz w:val="24"/>
+          <w:szCs w:val="24"/>
+        </w:rPr>
+        <w:t xml:space="preserve">: Помагателен текст за създаване на </w:t>
+      </w:r>
+      <w:r>
+        <w:rPr>
+          <w:rFonts w:ascii="Times New Roman" w:hAnsi="Times New Roman" w:cs="Times New Roman"/>
+          <w:sz w:val="24"/>
+          <w:szCs w:val="24"/>
+          <w:lang w:val="en-US"/>
+        </w:rPr>
+        <w:t xml:space="preserve">QR </w:t>
+      </w:r>
+      <w:r>
+        <w:rPr>
+          <w:rFonts w:ascii="Times New Roman" w:hAnsi="Times New Roman" w:cs="Times New Roman"/>
+          <w:sz w:val="24"/>
+          <w:szCs w:val="24"/>
+        </w:rPr>
+        <w:t>кода</w:t>
+      </w:r>
+    </w:p>
+    <w:p>
+      <w:pPr>
+        <w:jc w:val="both"/>
+        <w:rPr>
+          <w:rFonts w:ascii="Times New Roman" w:hAnsi="Times New Roman" w:cs="Times New Roman"/>
+          <w:sz w:val="24"/>
+          <w:szCs w:val="24"/>
+        </w:rPr>
+      </w:pPr>
+      <w:r>
+        <w:rPr>
+          <w:rFonts w:ascii="Times New Roman" w:hAnsi="Times New Roman" w:cs="Times New Roman"/>
+          <w:sz w:val="24"/>
+          <w:szCs w:val="24"/>
+          <w:lang w:val="en-US"/>
+        </w:rPr>
+        <w:t xml:space="preserve">- </w:t>
+      </w:r>
+      <w:r>
+        <w:rPr>
+          <w:rFonts w:ascii="Times New Roman" w:hAnsi="Times New Roman" w:cs="Times New Roman"/>
+          <w:b/>
+          <w:bCs/>
+          <w:sz w:val="24"/>
+          <w:szCs w:val="24"/>
+          <w:lang w:val="en-US"/>
+        </w:rPr>
+        <w:t>"&amp;Model="</w:t>
+      </w:r>
+      <w:r>
+        <w:rPr>
+          <w:rFonts w:ascii="Times New Roman" w:hAnsi="Times New Roman" w:cs="Times New Roman"/>
+          <w:sz w:val="24"/>
+          <w:szCs w:val="24"/>
+        </w:rPr>
+        <w:t xml:space="preserve">: Помагателен текст за създаване на </w:t>
+      </w:r>
+      <w:r>
+        <w:rPr>
+          <w:rFonts w:ascii="Times New Roman" w:hAnsi="Times New Roman" w:cs="Times New Roman"/>
+          <w:sz w:val="24"/>
+          <w:szCs w:val="24"/>
+          <w:lang w:val="en-US"/>
+        </w:rPr>
+        <w:t xml:space="preserve">QR </w:t>
+      </w:r>
+      <w:r>
+        <w:rPr>
+          <w:rFonts w:ascii="Times New Roman" w:hAnsi="Times New Roman" w:cs="Times New Roman"/>
+          <w:sz w:val="24"/>
+          <w:szCs w:val="24"/>
+        </w:rPr>
+        <w:t>кода</w:t>
+      </w:r>
+    </w:p>
+    <w:p>
+      <w:pPr>
+        <w:jc w:val="both"/>
+        <w:rPr>
+          <w:rFonts w:ascii="Times New Roman" w:hAnsi="Times New Roman" w:cs="Times New Roman"/>
+          <w:sz w:val="24"/>
+          <w:szCs w:val="24"/>
+          <w:lang w:val="en-US"/>
+        </w:rPr>
+      </w:pPr>
+      <w:r>
+        <w:rPr>
+          <w:rFonts w:ascii="Times New Roman" w:hAnsi="Times New Roman" w:cs="Times New Roman"/>
+          <w:sz w:val="24"/>
+          <w:szCs w:val="24"/>
+          <w:lang w:val="en-US"/>
+        </w:rPr>
+        <w:t>-</w:t>
+      </w:r>
+      <w:r>
+        <w:rPr>
+          <w:rFonts w:ascii="Times New Roman" w:hAnsi="Times New Roman" w:cs="Times New Roman"/>
+          <w:sz w:val="24"/>
+          <w:szCs w:val="24"/>
+          <w:lang w:val="en-US"/>
+        </w:rPr>
+        <w:t xml:space="preserve"> </w:t>
+      </w:r>
+      <w:r>
+        <w:rPr>
+          <w:rFonts w:ascii="Times New Roman" w:hAnsi="Times New Roman" w:cs="Times New Roman"/>
+          <w:b/>
+          <w:bCs/>
+          <w:sz w:val="24"/>
+          <w:szCs w:val="24"/>
+          <w:lang w:val="en-US"/>
+        </w:rPr>
+        <w:t>"QR_Printing&amp;ExpImpNAV_Info-14052019.xlsm"</w:t>
+      </w:r>
+      <w:r>
+        <w:rPr>
+          <w:rFonts w:ascii="Times New Roman" w:hAnsi="Times New Roman" w:cs="Times New Roman"/>
+          <w:sz w:val="24"/>
+          <w:szCs w:val="24"/>
+        </w:rPr>
+        <w:t xml:space="preserve">: Помагателен текст за създаване на </w:t>
+      </w:r>
+      <w:r>
+        <w:rPr>
+          <w:rFonts w:ascii="Times New Roman" w:hAnsi="Times New Roman" w:cs="Times New Roman"/>
+          <w:sz w:val="24"/>
+          <w:szCs w:val="24"/>
+          <w:lang w:val="en-US"/>
+        </w:rPr>
+        <w:t xml:space="preserve">QR </w:t>
+      </w:r>
+      <w:r>
+        <w:rPr>
+          <w:rFonts w:ascii="Times New Roman" w:hAnsi="Times New Roman" w:cs="Times New Roman"/>
+          <w:sz w:val="24"/>
+          <w:szCs w:val="24"/>
+        </w:rPr>
+        <w:t>кода</w:t>
+      </w:r>
+    </w:p>
+    <w:p>
+      <w:pPr>
+        <w:jc w:val="both"/>
+        <w:rPr>
+          <w:rFonts w:ascii="Times New Roman" w:hAnsi="Times New Roman" w:cs="Times New Roman"/>
+          <w:sz w:val="24"/>
+          <w:szCs w:val="24"/>
+          <w:lang w:val="en-US"/>
+        </w:rPr>
+      </w:pPr>
+      <w:r>
+        <w:rPr>
+          <w:rFonts w:ascii="Times New Roman" w:hAnsi="Times New Roman" w:cs="Times New Roman"/>
+          <w:sz w:val="24"/>
+          <w:szCs w:val="24"/>
+          <w:lang w:val="en-US"/>
+        </w:rPr>
+        <w:t xml:space="preserve">- </w:t>
+      </w:r>
+      <w:r>
+        <w:rPr>
+          <w:rFonts w:ascii="Times New Roman" w:hAnsi="Times New Roman" w:cs="Times New Roman"/>
+          <w:b/>
+          <w:bCs/>
+          <w:sz w:val="24"/>
+          <w:szCs w:val="24"/>
+          <w:lang w:val="en-US"/>
+        </w:rPr>
+        <w:t>Archive</w:t>
+      </w:r>
+      <w:r>
+        <w:rPr>
+          <w:rFonts w:ascii="Times New Roman" w:hAnsi="Times New Roman" w:cs="Times New Roman"/>
+          <w:sz w:val="24"/>
+          <w:szCs w:val="24"/>
+        </w:rPr>
+        <w:t xml:space="preserve">: </w:t>
+      </w:r>
+      <w:r>
+        <w:rPr>
+          <w:rFonts w:ascii="Times New Roman" w:hAnsi="Times New Roman" w:cs="Times New Roman"/>
+          <w:sz w:val="24"/>
+          <w:szCs w:val="24"/>
+        </w:rPr>
+        <w:t>Съдържа се</w:t>
+      </w:r>
+      <w:r>
+        <w:rPr>
+          <w:rFonts w:ascii="Times New Roman" w:hAnsi="Times New Roman" w:cs="Times New Roman"/>
+          <w:sz w:val="24"/>
+          <w:szCs w:val="24"/>
+        </w:rPr>
+        <w:t xml:space="preserve"> последния записан файл с информация за машините</w:t>
+      </w:r>
+      <w:r>
+        <w:rPr>
+          <w:rFonts w:ascii="Times New Roman" w:hAnsi="Times New Roman" w:cs="Times New Roman"/>
+          <w:sz w:val="24"/>
+          <w:szCs w:val="24"/>
+        </w:rPr>
+        <w:t xml:space="preserve"> </w:t>
+      </w:r>
+      <w:r>
+        <w:rPr>
+          <w:rFonts w:ascii="Times New Roman" w:hAnsi="Times New Roman" w:cs="Times New Roman"/>
+          <w:sz w:val="24"/>
+          <w:szCs w:val="24"/>
+        </w:rPr>
+        <w:t xml:space="preserve">от </w:t>
+      </w:r>
+      <w:r>
+        <w:rPr>
+          <w:rFonts w:ascii="Times New Roman" w:hAnsi="Times New Roman" w:cs="Times New Roman"/>
+          <w:sz w:val="24"/>
+          <w:szCs w:val="24"/>
+        </w:rPr>
+        <w:t>съответната група на фирмата</w:t>
+      </w:r>
+    </w:p>
+    <w:p>
+      <w:pPr>
         <w:pStyle w:val="ListParagraph"/>
         <w:numPr>
           <w:ilvl w:val="2"/>
@@ -11021,6 +11618,7 @@
           <w:sz w:val="24"/>
           <w:szCs w:val="24"/>
         </w:rPr>
+        <w:lastRenderedPageBreak/>
         <w:t>Бутонът „</w:t>
       </w:r>
       <w:r>
@@ -11169,7 +11767,23 @@
           <w:sz w:val="24"/>
           <w:szCs w:val="24"/>
         </w:rPr>
-        <w:t xml:space="preserve"> продукти, които произвежда фирмата. По тях работят монтажистите от </w:t>
+        <w:t xml:space="preserve"> продукти, които произвежда</w:t>
+      </w:r>
+      <w:r>
+        <w:rPr>
+          <w:rFonts w:ascii="Times New Roman" w:hAnsi="Times New Roman" w:cs="Times New Roman"/>
+          <w:sz w:val="24"/>
+          <w:szCs w:val="24"/>
+        </w:rPr>
+        <w:t>т</w:t>
+      </w:r>
+      <w:r>
+        <w:rPr>
+          <w:rFonts w:ascii="Times New Roman" w:hAnsi="Times New Roman" w:cs="Times New Roman"/>
+          <w:sz w:val="24"/>
+          <w:szCs w:val="24"/>
+        </w:rPr>
+        <w:t xml:space="preserve"> фирмата. По тях работят монтажистите от </w:t>
       </w:r>
       <w:r>
         <w:rPr>
@@ -11265,7 +11879,7 @@
           <w:sz w:val="24"/>
           <w:szCs w:val="24"/>
         </w:rPr>
-        <w:t xml:space="preserve">Целта на тази форма е да отпечата текст с изграден от приложението </w:t>
+        <w:t xml:space="preserve">Целта на тази форма е да отпечата текст с изграден </w:t>
       </w:r>
       <w:r>
         <w:rPr>
@@ -11282,7 +11896,23 @@
           <w:sz w:val="24"/>
           <w:szCs w:val="24"/>
         </w:rPr>
-        <w:t>код в текстов файл. По този начин изглежда формата:</w:t>
+        <w:t xml:space="preserve">код </w:t>
+      </w:r>
+      <w:r>
+        <w:rPr>
+          <w:rFonts w:ascii="Times New Roman" w:hAnsi="Times New Roman" w:cs="Times New Roman"/>
+          <w:sz w:val="24"/>
+          <w:szCs w:val="24"/>
+        </w:rPr>
+        <w:t xml:space="preserve">по време на операциите в тази форма </w:t>
+      </w:r>
+      <w:r>
+        <w:rPr>
+          <w:rFonts w:ascii="Times New Roman" w:hAnsi="Times New Roman" w:cs="Times New Roman"/>
+          <w:sz w:val="24"/>
+          <w:szCs w:val="24"/>
+        </w:rPr>
+        <w:t>в текстов файл. По този начин изглежда формата:</w:t>
       </w:r>
     </w:p>
     <w:p>
@@ -11294,7 +11924,6 @@
         <w:rPr>
           <w:noProof/>
         </w:rPr>
-        <w:lastRenderedPageBreak/>
         <w:drawing>
           <wp:inline distT="0" distB="0" distL="0" distR="0" wp14:anchorId="0D17A6BE" wp14:editId="74D67DE5">
             <wp:extent cx="5399405" cy="3001010"/>
@@ -11351,8 +11980,6 @@
         <w:jc w:val="center"/>
         <w:rPr>
           <w:rFonts w:ascii="Times New Roman" w:hAnsi="Times New Roman" w:cs="Times New Roman"/>
-          <w:sz w:val="24"/>
-          <w:szCs w:val="24"/>
         </w:rPr>
       </w:pPr>
       <w:r>
@@ -11360,6 +11987,159 @@
           <w:rFonts w:ascii="Times New Roman" w:hAnsi="Times New Roman" w:cs="Times New Roman"/>
         </w:rPr>
         <w:t>Фигура 4: Стандартни продукти</w:t>
+      </w:r>
+    </w:p>
+    <w:p>
+      <w:pPr>
+        <w:jc w:val="both"/>
+        <w:rPr>
+          <w:rFonts w:ascii="Times New Roman" w:hAnsi="Times New Roman" w:cs="Times New Roman"/>
+          <w:sz w:val="24"/>
+          <w:szCs w:val="24"/>
+        </w:rPr>
+      </w:pPr>
+      <w:r>
+        <w:rPr>
+          <w:rFonts w:ascii="Times New Roman" w:hAnsi="Times New Roman" w:cs="Times New Roman"/>
+          <w:sz w:val="24"/>
+          <w:szCs w:val="24"/>
+        </w:rPr>
+        <w:t>При стартиране на формата се зарежда</w:t>
+      </w:r>
+      <w:r>
+        <w:rPr>
+          <w:rFonts w:ascii="Times New Roman" w:hAnsi="Times New Roman" w:cs="Times New Roman"/>
+          <w:sz w:val="24"/>
+          <w:szCs w:val="24"/>
+        </w:rPr>
+        <w:t xml:space="preserve"> информацията</w:t>
+      </w:r>
+      <w:r>
+        <w:rPr>
+          <w:rFonts w:ascii="Times New Roman" w:hAnsi="Times New Roman" w:cs="Times New Roman"/>
+          <w:sz w:val="24"/>
+          <w:szCs w:val="24"/>
+          <w:lang w:val="en-US"/>
+        </w:rPr>
+        <w:t xml:space="preserve"> </w:t>
+      </w:r>
+      <w:r>
+        <w:rPr>
+          <w:rFonts w:ascii="Times New Roman" w:hAnsi="Times New Roman" w:cs="Times New Roman"/>
+          <w:sz w:val="24"/>
+          <w:szCs w:val="24"/>
+        </w:rPr>
+        <w:t xml:space="preserve">в </w:t>
+      </w:r>
+      <w:r>
+        <w:rPr>
+          <w:rFonts w:ascii="Times New Roman" w:hAnsi="Times New Roman" w:cs="Times New Roman"/>
+          <w:sz w:val="24"/>
+          <w:szCs w:val="24"/>
+          <w:lang w:val="en-US"/>
+        </w:rPr>
+        <w:t>Dictionary</w:t>
+      </w:r>
+      <w:r>
+        <w:rPr>
+          <w:rFonts w:ascii="Times New Roman" w:hAnsi="Times New Roman" w:cs="Times New Roman"/>
+          <w:sz w:val="24"/>
+          <w:szCs w:val="24"/>
+        </w:rPr>
+        <w:t xml:space="preserve"> с ключ </w:t>
+      </w:r>
+      <w:r>
+        <w:rPr>
+          <w:rFonts w:ascii="Times New Roman" w:hAnsi="Times New Roman" w:cs="Times New Roman"/>
+          <w:sz w:val="24"/>
+          <w:szCs w:val="24"/>
+          <w:lang w:val="en-US"/>
+        </w:rPr>
+        <w:t xml:space="preserve">string </w:t>
+      </w:r>
+      <w:r>
+        <w:rPr>
+          <w:rFonts w:ascii="Times New Roman" w:hAnsi="Times New Roman" w:cs="Times New Roman"/>
+          <w:sz w:val="24"/>
+          <w:szCs w:val="24"/>
+        </w:rPr>
+        <w:t xml:space="preserve">и стойност </w:t>
+      </w:r>
+      <w:r>
+        <w:rPr>
+          <w:rFonts w:ascii="Times New Roman" w:hAnsi="Times New Roman" w:cs="Times New Roman"/>
+          <w:sz w:val="24"/>
+          <w:szCs w:val="24"/>
+          <w:lang w:val="en-US"/>
+        </w:rPr>
+        <w:t xml:space="preserve">List&lt;string&gt; </w:t>
+      </w:r>
+      <w:r>
+        <w:rPr>
+          <w:rFonts w:ascii="Times New Roman" w:hAnsi="Times New Roman" w:cs="Times New Roman"/>
+          <w:sz w:val="24"/>
+          <w:szCs w:val="24"/>
+        </w:rPr>
+        <w:t>за настоящите към момента двигатели и техните характеристики от текстовия файл „</w:t>
+      </w:r>
+      <w:r>
+        <w:rPr>
+          <w:rFonts w:ascii="Times New Roman" w:hAnsi="Times New Roman" w:cs="Times New Roman"/>
+          <w:sz w:val="24"/>
+          <w:szCs w:val="24"/>
+        </w:rPr>
+        <w:t>EngineInfo</w:t>
+      </w:r>
+      <w:r>
+        <w:rPr>
+          <w:rFonts w:ascii="Times New Roman" w:hAnsi="Times New Roman" w:cs="Times New Roman"/>
+          <w:sz w:val="24"/>
+          <w:szCs w:val="24"/>
+          <w:lang w:val="en-US"/>
+        </w:rPr>
+        <w:t>.txt</w:t>
+      </w:r>
+      <w:r>
+        <w:rPr>
+          <w:rFonts w:ascii="Times New Roman" w:hAnsi="Times New Roman" w:cs="Times New Roman"/>
+          <w:sz w:val="24"/>
+          <w:szCs w:val="24"/>
+        </w:rPr>
+        <w:t>“, както и частите за машините от текстовия файл „</w:t>
+      </w:r>
+      <w:r>
+        <w:rPr>
+          <w:rFonts w:ascii="Times New Roman" w:hAnsi="Times New Roman" w:cs="Times New Roman"/>
+          <w:sz w:val="24"/>
+          <w:szCs w:val="24"/>
+        </w:rPr>
+        <w:t>ItemsNAV</w:t>
+      </w:r>
+      <w:r>
+        <w:rPr>
+          <w:rFonts w:ascii="Times New Roman" w:hAnsi="Times New Roman" w:cs="Times New Roman"/>
+          <w:sz w:val="24"/>
+          <w:szCs w:val="24"/>
+          <w:lang w:val="en-US"/>
+        </w:rPr>
+        <w:t>.txt</w:t>
+      </w:r>
+      <w:r>
+        <w:rPr>
+          <w:rFonts w:ascii="Times New Roman" w:hAnsi="Times New Roman" w:cs="Times New Roman"/>
+          <w:sz w:val="24"/>
+          <w:szCs w:val="24"/>
+        </w:rPr>
+        <w:t>“</w:t>
+      </w:r>
+      <w:r>
+        <w:rPr>
+          <w:rFonts w:ascii="Times New Roman" w:hAnsi="Times New Roman" w:cs="Times New Roman"/>
+          <w:sz w:val="24"/>
+          <w:szCs w:val="24"/>
+          <w:lang w:val="en-US"/>
+        </w:rPr>
+        <w:t>.</w:t>
       </w:r>
     </w:p>
     <w:p>
@@ -11443,7 +12223,7 @@
           <w:sz w:val="24"/>
           <w:szCs w:val="24"/>
         </w:rPr>
-        <w:t xml:space="preserve">Ако серийният номер се съдържа в текстовия файл </w:t>
+        <w:t xml:space="preserve">При натискане на </w:t>
       </w:r>
       <w:r>
         <w:rPr>
@@ -11452,6 +12232,31 @@
           <w:szCs w:val="24"/>
           <w:lang w:val="en-US"/>
         </w:rPr>
+        <w:t xml:space="preserve">Enter, </w:t>
+      </w:r>
+      <w:r>
+        <w:rPr>
+          <w:rFonts w:ascii="Times New Roman" w:hAnsi="Times New Roman" w:cs="Times New Roman"/>
+          <w:sz w:val="24"/>
+          <w:szCs w:val="24"/>
+        </w:rPr>
+        <w:t>приложението п</w:t>
+      </w:r>
+      <w:r>
+        <w:rPr>
+          <w:rFonts w:ascii="Times New Roman" w:hAnsi="Times New Roman" w:cs="Times New Roman"/>
+          <w:sz w:val="24"/>
+          <w:szCs w:val="24"/>
+        </w:rPr>
+        <w:t>роверява дали се съдържа файл с име „</w:t>
+      </w:r>
+      <w:r>
+        <w:rPr>
+          <w:rFonts w:ascii="Times New Roman" w:hAnsi="Times New Roman" w:cs="Times New Roman"/>
+          <w:sz w:val="24"/>
+          <w:szCs w:val="24"/>
+          <w:lang w:val="en-US"/>
+        </w:rPr>
         <w:t>out.txt</w:t>
       </w:r>
       <w:r>
@@ -11460,7 +12265,7 @@
           <w:sz w:val="24"/>
           <w:szCs w:val="24"/>
         </w:rPr>
-        <w:t xml:space="preserve"> в папка „</w:t>
+        <w:t>“</w:t>
       </w:r>
       <w:r>
         <w:rPr>
@@ -11469,15 +12274,71 @@
           <w:szCs w:val="24"/>
           <w:lang w:val="en-US"/>
         </w:rPr>
-        <w:t>G1</w:t>
-      </w:r>
-      <w:r>
-        <w:rPr>
-          <w:rFonts w:ascii="Times New Roman" w:hAnsi="Times New Roman" w:cs="Times New Roman"/>
-          <w:sz w:val="24"/>
-          <w:szCs w:val="24"/>
-        </w:rPr>
-        <w:t>\</w:t>
+        <w:t xml:space="preserve"> </w:t>
+      </w:r>
+      <w:r>
+        <w:rPr>
+          <w:rFonts w:ascii="Times New Roman" w:hAnsi="Times New Roman" w:cs="Times New Roman"/>
+          <w:sz w:val="24"/>
+          <w:szCs w:val="24"/>
+        </w:rPr>
+        <w:t>в папката „</w:t>
+      </w:r>
+      <w:r>
+        <w:rPr>
+          <w:rFonts w:ascii="Times New Roman" w:hAnsi="Times New Roman" w:cs="Times New Roman"/>
+          <w:sz w:val="24"/>
+          <w:szCs w:val="24"/>
+        </w:rPr>
+        <w:t>MOLSettings\\G1\\NAV_EXCEL</w:t>
+      </w:r>
+      <w:r>
+        <w:rPr>
+          <w:rFonts w:ascii="Times New Roman" w:hAnsi="Times New Roman" w:cs="Times New Roman"/>
+          <w:sz w:val="24"/>
+          <w:szCs w:val="24"/>
+        </w:rPr>
+        <w:t>“.</w:t>
+      </w:r>
+      <w:r>
+        <w:rPr>
+          <w:rFonts w:ascii="Times New Roman" w:hAnsi="Times New Roman" w:cs="Times New Roman"/>
+          <w:sz w:val="24"/>
+          <w:szCs w:val="24"/>
+        </w:rPr>
+        <w:t xml:space="preserve"> </w:t>
+      </w:r>
+      <w:r>
+        <w:rPr>
+          <w:rFonts w:ascii="Times New Roman" w:hAnsi="Times New Roman" w:cs="Times New Roman"/>
+          <w:sz w:val="24"/>
+          <w:szCs w:val="24"/>
+        </w:rPr>
+        <w:t>Ако съществува:</w:t>
+      </w:r>
+    </w:p>
+    <w:p>
+      <w:pPr>
+        <w:pStyle w:val="ListParagraph"/>
+        <w:numPr>
+          <w:ilvl w:val="1"/>
+          <w:numId w:val="43"/>
+        </w:numPr>
+        <w:spacing w:line="360" w:lineRule="auto"/>
+        <w:jc w:val="both"/>
+        <w:rPr>
+          <w:rFonts w:ascii="Times New Roman" w:hAnsi="Times New Roman" w:cs="Times New Roman"/>
+          <w:sz w:val="24"/>
+          <w:szCs w:val="24"/>
+        </w:rPr>
+      </w:pPr>
+      <w:r>
+        <w:rPr>
+          <w:rFonts w:ascii="Times New Roman" w:hAnsi="Times New Roman" w:cs="Times New Roman"/>
+          <w:sz w:val="24"/>
+          <w:szCs w:val="24"/>
+        </w:rPr>
+        <w:t xml:space="preserve"> Изтрива досега съществуващия текстов файл „</w:t>
       </w:r>
       <w:r>
         <w:rPr>
@@ -11486,7 +12347,7 @@
           <w:szCs w:val="24"/>
           <w:lang w:val="en-US"/>
         </w:rPr>
-        <w:t>NAV_EXCEL</w:t>
+        <w:t>out.txt</w:t>
       </w:r>
       <w:r>
         <w:rPr>
@@ -11503,15 +12364,31 @@
           <w:szCs w:val="24"/>
           <w:lang w:val="en-US"/>
         </w:rPr>
-        <w:t xml:space="preserve">, </w:t>
-      </w:r>
-      <w:r>
-        <w:rPr>
-          <w:rFonts w:ascii="Times New Roman" w:hAnsi="Times New Roman" w:cs="Times New Roman"/>
-          <w:sz w:val="24"/>
-          <w:szCs w:val="24"/>
-        </w:rPr>
-        <w:t>белите полета се запълват с информация за всички компоненти на машината. Ако ли не, излиза грешка за невалиден сериен номер</w:t>
+        <w:t xml:space="preserve"> </w:t>
+      </w:r>
+      <w:r>
+        <w:rPr>
+          <w:rFonts w:ascii="Times New Roman" w:hAnsi="Times New Roman" w:cs="Times New Roman"/>
+          <w:sz w:val="24"/>
+          <w:szCs w:val="24"/>
+        </w:rPr>
+        <w:t>от папката „</w:t>
+      </w:r>
+      <w:r>
+        <w:rPr>
+          <w:rFonts w:ascii="Times New Roman" w:hAnsi="Times New Roman" w:cs="Times New Roman"/>
+          <w:sz w:val="24"/>
+          <w:szCs w:val="24"/>
+        </w:rPr>
+        <w:t>MOLSettings\\STD</w:t>
+      </w:r>
+      <w:r>
+        <w:rPr>
+          <w:rFonts w:ascii="Times New Roman" w:hAnsi="Times New Roman" w:cs="Times New Roman"/>
+          <w:sz w:val="24"/>
+          <w:szCs w:val="24"/>
+        </w:rPr>
+        <w:t>“</w:t>
       </w:r>
       <w:r>
         <w:rPr>
@@ -11520,6 +12397,234 @@
           <w:szCs w:val="24"/>
         </w:rPr>
         <w:t>.</w:t>
+      </w:r>
+    </w:p>
+    <w:p>
+      <w:pPr>
+        <w:pStyle w:val="ListParagraph"/>
+        <w:numPr>
+          <w:ilvl w:val="1"/>
+          <w:numId w:val="43"/>
+        </w:numPr>
+        <w:spacing w:line="360" w:lineRule="auto"/>
+        <w:jc w:val="both"/>
+        <w:rPr>
+          <w:rFonts w:ascii="Times New Roman" w:hAnsi="Times New Roman" w:cs="Times New Roman"/>
+          <w:sz w:val="24"/>
+          <w:szCs w:val="24"/>
+        </w:rPr>
+      </w:pPr>
+      <w:r>
+        <w:rPr>
+          <w:rFonts w:ascii="Times New Roman" w:hAnsi="Times New Roman" w:cs="Times New Roman"/>
+          <w:sz w:val="24"/>
+          <w:szCs w:val="24"/>
+        </w:rPr>
+        <w:t xml:space="preserve"> След това копира файла, който е последния актуализиран</w:t>
+      </w:r>
+      <w:r>
+        <w:rPr>
+          <w:rFonts w:ascii="Times New Roman" w:hAnsi="Times New Roman" w:cs="Times New Roman"/>
+          <w:sz w:val="24"/>
+          <w:szCs w:val="24"/>
+        </w:rPr>
+        <w:t xml:space="preserve"> от фирмата</w:t>
+      </w:r>
+      <w:r>
+        <w:rPr>
+          <w:rFonts w:ascii="Times New Roman" w:hAnsi="Times New Roman" w:cs="Times New Roman"/>
+          <w:sz w:val="24"/>
+          <w:szCs w:val="24"/>
+        </w:rPr>
+        <w:t xml:space="preserve"> с информацията за машините</w:t>
+      </w:r>
+      <w:r>
+        <w:rPr>
+          <w:rFonts w:ascii="Times New Roman" w:hAnsi="Times New Roman" w:cs="Times New Roman"/>
+          <w:sz w:val="24"/>
+          <w:szCs w:val="24"/>
+        </w:rPr>
+        <w:t xml:space="preserve"> от</w:t>
+      </w:r>
+      <w:r>
+        <w:rPr>
+          <w:rFonts w:ascii="Times New Roman" w:hAnsi="Times New Roman" w:cs="Times New Roman"/>
+          <w:sz w:val="24"/>
+          <w:szCs w:val="24"/>
+        </w:rPr>
+        <w:t xml:space="preserve"> папката </w:t>
+      </w:r>
+      <w:r>
+        <w:rPr>
+          <w:rFonts w:ascii="Times New Roman" w:hAnsi="Times New Roman" w:cs="Times New Roman"/>
+          <w:sz w:val="24"/>
+          <w:szCs w:val="24"/>
+        </w:rPr>
+        <w:lastRenderedPageBreak/>
+        <w:t>„</w:t>
+      </w:r>
+      <w:r>
+        <w:rPr>
+          <w:rFonts w:ascii="Times New Roman" w:hAnsi="Times New Roman" w:cs="Times New Roman"/>
+          <w:sz w:val="24"/>
+          <w:szCs w:val="24"/>
+        </w:rPr>
+        <w:t>MOLSettings\\G1\\NAV_EXCEL</w:t>
+      </w:r>
+      <w:r>
+        <w:rPr>
+          <w:rFonts w:ascii="Times New Roman" w:hAnsi="Times New Roman" w:cs="Times New Roman"/>
+          <w:sz w:val="24"/>
+          <w:szCs w:val="24"/>
+        </w:rPr>
+        <w:t>“</w:t>
+      </w:r>
+      <w:r>
+        <w:rPr>
+          <w:rFonts w:ascii="Times New Roman" w:hAnsi="Times New Roman" w:cs="Times New Roman"/>
+          <w:sz w:val="24"/>
+          <w:szCs w:val="24"/>
+        </w:rPr>
+        <w:t xml:space="preserve"> и </w:t>
+      </w:r>
+      <w:r>
+        <w:rPr>
+          <w:rFonts w:ascii="Times New Roman" w:hAnsi="Times New Roman" w:cs="Times New Roman"/>
+          <w:sz w:val="24"/>
+          <w:szCs w:val="24"/>
+        </w:rPr>
+        <w:t xml:space="preserve">го слага в папката </w:t>
+      </w:r>
+      <w:r>
+        <w:rPr>
+          <w:rFonts w:ascii="Times New Roman" w:hAnsi="Times New Roman" w:cs="Times New Roman"/>
+          <w:sz w:val="24"/>
+          <w:szCs w:val="24"/>
+        </w:rPr>
+        <w:t>„</w:t>
+      </w:r>
+      <w:r>
+        <w:rPr>
+          <w:rFonts w:ascii="Times New Roman" w:hAnsi="Times New Roman" w:cs="Times New Roman"/>
+          <w:sz w:val="24"/>
+          <w:szCs w:val="24"/>
+        </w:rPr>
+        <w:t>MOLSettings\\STD</w:t>
+      </w:r>
+      <w:r>
+        <w:rPr>
+          <w:rFonts w:ascii="Times New Roman" w:hAnsi="Times New Roman" w:cs="Times New Roman"/>
+          <w:sz w:val="24"/>
+          <w:szCs w:val="24"/>
+        </w:rPr>
+        <w:t>“</w:t>
+      </w:r>
+      <w:r>
+        <w:rPr>
+          <w:rFonts w:ascii="Times New Roman" w:hAnsi="Times New Roman" w:cs="Times New Roman"/>
+          <w:sz w:val="24"/>
+          <w:szCs w:val="24"/>
+        </w:rPr>
+        <w:t xml:space="preserve"> под името „</w:t>
+      </w:r>
+      <w:r>
+        <w:rPr>
+          <w:rFonts w:ascii="Times New Roman" w:hAnsi="Times New Roman" w:cs="Times New Roman"/>
+          <w:sz w:val="24"/>
+          <w:szCs w:val="24"/>
+          <w:lang w:val="en-US"/>
+        </w:rPr>
+        <w:t>out.txt</w:t>
+      </w:r>
+      <w:r>
+        <w:rPr>
+          <w:rFonts w:ascii="Times New Roman" w:hAnsi="Times New Roman" w:cs="Times New Roman"/>
+          <w:sz w:val="24"/>
+          <w:szCs w:val="24"/>
+        </w:rPr>
+        <w:t>“.</w:t>
+      </w:r>
+    </w:p>
+    <w:p>
+      <w:pPr>
+        <w:pStyle w:val="ListParagraph"/>
+        <w:numPr>
+          <w:ilvl w:val="1"/>
+          <w:numId w:val="43"/>
+        </w:numPr>
+        <w:spacing w:line="360" w:lineRule="auto"/>
+        <w:jc w:val="both"/>
+        <w:rPr>
+          <w:rFonts w:ascii="Times New Roman" w:hAnsi="Times New Roman" w:cs="Times New Roman"/>
+          <w:sz w:val="24"/>
+          <w:szCs w:val="24"/>
+        </w:rPr>
+      </w:pPr>
+      <w:r>
+        <w:rPr>
+          <w:rFonts w:ascii="Times New Roman" w:hAnsi="Times New Roman" w:cs="Times New Roman"/>
+          <w:sz w:val="24"/>
+          <w:szCs w:val="24"/>
+          <w:lang w:val="en-US"/>
+        </w:rPr>
+        <w:t xml:space="preserve"> </w:t>
+      </w:r>
+      <w:r>
+        <w:rPr>
+          <w:rFonts w:ascii="Times New Roman" w:hAnsi="Times New Roman" w:cs="Times New Roman"/>
+          <w:sz w:val="24"/>
+          <w:szCs w:val="24"/>
+        </w:rPr>
+        <w:t xml:space="preserve">Като за финал, приложението слага най-новия </w:t>
+      </w:r>
+      <w:r>
+        <w:rPr>
+          <w:rFonts w:ascii="Times New Roman" w:hAnsi="Times New Roman" w:cs="Times New Roman"/>
+          <w:sz w:val="24"/>
+          <w:szCs w:val="24"/>
+          <w:lang w:val="en-US"/>
+        </w:rPr>
+        <w:t xml:space="preserve">“out.txt” </w:t>
+      </w:r>
+      <w:r>
+        <w:rPr>
+          <w:rFonts w:ascii="Times New Roman" w:hAnsi="Times New Roman" w:cs="Times New Roman"/>
+          <w:sz w:val="24"/>
+          <w:szCs w:val="24"/>
+        </w:rPr>
+        <w:t>в папката „</w:t>
+      </w:r>
+      <w:r>
+        <w:rPr>
+          <w:rFonts w:ascii="Times New Roman" w:hAnsi="Times New Roman" w:cs="Times New Roman"/>
+          <w:sz w:val="24"/>
+          <w:szCs w:val="24"/>
+        </w:rPr>
+        <w:t>MOLSettings\\G1\\Archive</w:t>
+      </w:r>
+      <w:r>
+        <w:rPr>
+          <w:rFonts w:ascii="Times New Roman" w:hAnsi="Times New Roman" w:cs="Times New Roman"/>
+          <w:sz w:val="24"/>
+          <w:szCs w:val="24"/>
+        </w:rPr>
+        <w:t>“ и изтрива този файл от началната папка, а именно от „</w:t>
+      </w:r>
+      <w:r>
+        <w:rPr>
+          <w:rFonts w:ascii="Times New Roman" w:hAnsi="Times New Roman" w:cs="Times New Roman"/>
+          <w:sz w:val="24"/>
+          <w:szCs w:val="24"/>
+        </w:rPr>
+        <w:t>MOLSettings\\G1\\NAV_EXCEL</w:t>
+      </w:r>
+      <w:r>
+        <w:rPr>
+          <w:rFonts w:ascii="Times New Roman" w:hAnsi="Times New Roman" w:cs="Times New Roman"/>
+          <w:sz w:val="24"/>
+          <w:szCs w:val="24"/>
+        </w:rPr>
+        <w:t>“</w:t>
       </w:r>
     </w:p>
     <w:p>
@@ -11537,6 +12642,330 @@
           <w:szCs w:val="24"/>
         </w:rPr>
       </w:pPr>
+      <w:r>
+        <w:rPr>
+          <w:rFonts w:ascii="Times New Roman" w:hAnsi="Times New Roman" w:cs="Times New Roman"/>
+          <w:sz w:val="24"/>
+          <w:szCs w:val="24"/>
+        </w:rPr>
+        <w:t xml:space="preserve">Ако серийният номер се съдържа в текстовия файл </w:t>
+      </w:r>
+      <w:r>
+        <w:rPr>
+          <w:rFonts w:ascii="Times New Roman" w:hAnsi="Times New Roman" w:cs="Times New Roman"/>
+          <w:sz w:val="24"/>
+          <w:szCs w:val="24"/>
+        </w:rPr>
+        <w:t>„</w:t>
+      </w:r>
+      <w:r>
+        <w:rPr>
+          <w:rFonts w:ascii="Times New Roman" w:hAnsi="Times New Roman" w:cs="Times New Roman"/>
+          <w:sz w:val="24"/>
+          <w:szCs w:val="24"/>
+          <w:lang w:val="en-US"/>
+        </w:rPr>
+        <w:t>out.txt</w:t>
+      </w:r>
+      <w:r>
+        <w:rPr>
+          <w:rFonts w:ascii="Times New Roman" w:hAnsi="Times New Roman" w:cs="Times New Roman"/>
+          <w:sz w:val="24"/>
+          <w:szCs w:val="24"/>
+        </w:rPr>
+        <w:t>“</w:t>
+      </w:r>
+      <w:r>
+        <w:rPr>
+          <w:rFonts w:ascii="Times New Roman" w:hAnsi="Times New Roman" w:cs="Times New Roman"/>
+          <w:sz w:val="24"/>
+          <w:szCs w:val="24"/>
+        </w:rPr>
+        <w:t xml:space="preserve"> в папка </w:t>
+      </w:r>
+      <w:r>
+        <w:rPr>
+          <w:rFonts w:ascii="Times New Roman" w:hAnsi="Times New Roman" w:cs="Times New Roman"/>
+          <w:sz w:val="24"/>
+          <w:szCs w:val="24"/>
+        </w:rPr>
+        <w:t>„</w:t>
+      </w:r>
+      <w:r>
+        <w:rPr>
+          <w:rFonts w:ascii="Times New Roman" w:hAnsi="Times New Roman" w:cs="Times New Roman"/>
+          <w:sz w:val="24"/>
+          <w:szCs w:val="24"/>
+        </w:rPr>
+        <w:t>MOLSettings\\STD</w:t>
+      </w:r>
+      <w:r>
+        <w:rPr>
+          <w:rFonts w:ascii="Times New Roman" w:hAnsi="Times New Roman" w:cs="Times New Roman"/>
+          <w:sz w:val="24"/>
+          <w:szCs w:val="24"/>
+        </w:rPr>
+        <w:t>“</w:t>
+      </w:r>
+      <w:r>
+        <w:rPr>
+          <w:rFonts w:ascii="Times New Roman" w:hAnsi="Times New Roman" w:cs="Times New Roman"/>
+          <w:sz w:val="24"/>
+          <w:szCs w:val="24"/>
+          <w:lang w:val="en-US"/>
+        </w:rPr>
+        <w:t xml:space="preserve">, </w:t>
+      </w:r>
+      <w:r>
+        <w:rPr>
+          <w:rFonts w:ascii="Times New Roman" w:hAnsi="Times New Roman" w:cs="Times New Roman"/>
+          <w:sz w:val="24"/>
+          <w:szCs w:val="24"/>
+        </w:rPr>
+        <w:t xml:space="preserve">белите полета се </w:t>
+      </w:r>
+      <w:r>
+        <w:rPr>
+          <w:rFonts w:ascii="Times New Roman" w:hAnsi="Times New Roman" w:cs="Times New Roman"/>
+          <w:sz w:val="24"/>
+          <w:szCs w:val="24"/>
+        </w:rPr>
+        <w:t xml:space="preserve">запълват </w:t>
+      </w:r>
+      <w:r>
+        <w:rPr>
+          <w:rFonts w:ascii="Times New Roman" w:hAnsi="Times New Roman" w:cs="Times New Roman"/>
+          <w:sz w:val="24"/>
+          <w:szCs w:val="24"/>
+        </w:rPr>
+        <w:t xml:space="preserve">с тази </w:t>
+      </w:r>
+      <w:r>
+        <w:rPr>
+          <w:rFonts w:ascii="Times New Roman" w:hAnsi="Times New Roman" w:cs="Times New Roman"/>
+          <w:sz w:val="24"/>
+          <w:szCs w:val="24"/>
+        </w:rPr>
+        <w:t>информация</w:t>
+      </w:r>
+      <w:r>
+        <w:rPr>
+          <w:rFonts w:ascii="Times New Roman" w:hAnsi="Times New Roman" w:cs="Times New Roman"/>
+          <w:sz w:val="24"/>
+          <w:szCs w:val="24"/>
+        </w:rPr>
+        <w:t xml:space="preserve"> </w:t>
+      </w:r>
+      <w:r>
+        <w:rPr>
+          <w:rFonts w:ascii="Times New Roman" w:hAnsi="Times New Roman" w:cs="Times New Roman"/>
+          <w:sz w:val="24"/>
+          <w:szCs w:val="24"/>
+        </w:rPr>
+        <w:t>за всички компоненти на машината</w:t>
+      </w:r>
+      <w:r>
+        <w:rPr>
+          <w:rFonts w:ascii="Times New Roman" w:hAnsi="Times New Roman" w:cs="Times New Roman"/>
+          <w:sz w:val="24"/>
+          <w:szCs w:val="24"/>
+        </w:rPr>
+        <w:t xml:space="preserve"> и </w:t>
+      </w:r>
+      <w:r>
+        <w:rPr>
+          <w:rFonts w:ascii="Times New Roman" w:hAnsi="Times New Roman" w:cs="Times New Roman"/>
+          <w:sz w:val="24"/>
+          <w:szCs w:val="24"/>
+        </w:rPr>
+        <w:t>с помощта на данните от двигателите и частите</w:t>
+      </w:r>
+      <w:r>
+        <w:rPr>
+          <w:rFonts w:ascii="Times New Roman" w:hAnsi="Times New Roman" w:cs="Times New Roman"/>
+          <w:sz w:val="24"/>
+          <w:szCs w:val="24"/>
+        </w:rPr>
+        <w:t>. Ако ли не, излиза грешка за невалиден сериен номер</w:t>
+      </w:r>
+      <w:r>
+        <w:rPr>
+          <w:rFonts w:ascii="Times New Roman" w:hAnsi="Times New Roman" w:cs="Times New Roman"/>
+          <w:sz w:val="24"/>
+          <w:szCs w:val="24"/>
+        </w:rPr>
+        <w:t>.</w:t>
+      </w:r>
+    </w:p>
+    <w:p>
+      <w:pPr>
+        <w:pStyle w:val="ListParagraph"/>
+        <w:numPr>
+          <w:ilvl w:val="0"/>
+          <w:numId w:val="43"/>
+        </w:numPr>
+        <w:spacing w:line="360" w:lineRule="auto"/>
+        <w:jc w:val="both"/>
+        <w:rPr>
+          <w:rFonts w:ascii="Times New Roman" w:hAnsi="Times New Roman" w:cs="Times New Roman"/>
+          <w:sz w:val="24"/>
+          <w:szCs w:val="24"/>
+        </w:rPr>
+      </w:pPr>
+      <w:r>
+        <w:rPr>
+          <w:rFonts w:ascii="Times New Roman" w:hAnsi="Times New Roman" w:cs="Times New Roman"/>
+          <w:sz w:val="24"/>
+          <w:szCs w:val="24"/>
+        </w:rPr>
+        <w:t>Ако всички условия са изпълнени досега</w:t>
+      </w:r>
+      <w:r>
+        <w:rPr>
+          <w:rFonts w:ascii="Times New Roman" w:hAnsi="Times New Roman" w:cs="Times New Roman"/>
+          <w:sz w:val="24"/>
+          <w:szCs w:val="24"/>
+        </w:rPr>
+        <w:t>,</w:t>
+      </w:r>
+      <w:r>
+        <w:rPr>
+          <w:rFonts w:ascii="Times New Roman" w:hAnsi="Times New Roman" w:cs="Times New Roman"/>
+          <w:sz w:val="24"/>
+          <w:szCs w:val="24"/>
+        </w:rPr>
+        <w:t xml:space="preserve"> </w:t>
+      </w:r>
+      <w:r>
+        <w:rPr>
+          <w:rFonts w:ascii="Times New Roman" w:hAnsi="Times New Roman" w:cs="Times New Roman"/>
+          <w:sz w:val="24"/>
+          <w:szCs w:val="24"/>
+        </w:rPr>
+        <w:t>приложението</w:t>
+      </w:r>
+      <w:r>
+        <w:rPr>
+          <w:rFonts w:ascii="Times New Roman" w:hAnsi="Times New Roman" w:cs="Times New Roman"/>
+          <w:sz w:val="24"/>
+          <w:szCs w:val="24"/>
+        </w:rPr>
+        <w:t xml:space="preserve"> създава </w:t>
+      </w:r>
+      <w:r>
+        <w:rPr>
+          <w:rFonts w:ascii="Times New Roman" w:hAnsi="Times New Roman" w:cs="Times New Roman"/>
+          <w:sz w:val="24"/>
+          <w:szCs w:val="24"/>
+          <w:lang w:val="en-US"/>
+        </w:rPr>
+        <w:t xml:space="preserve">QR </w:t>
+      </w:r>
+      <w:r>
+        <w:rPr>
+          <w:rFonts w:ascii="Times New Roman" w:hAnsi="Times New Roman" w:cs="Times New Roman"/>
+          <w:sz w:val="24"/>
+          <w:szCs w:val="24"/>
+        </w:rPr>
+        <w:t>кода</w:t>
+      </w:r>
+      <w:r>
+        <w:rPr>
+          <w:rFonts w:ascii="Times New Roman" w:hAnsi="Times New Roman" w:cs="Times New Roman"/>
+          <w:sz w:val="24"/>
+          <w:szCs w:val="24"/>
+        </w:rPr>
+        <w:t>(с помощта на помагателните текстове за създаването му)</w:t>
+      </w:r>
+      <w:r>
+        <w:rPr>
+          <w:rFonts w:ascii="Times New Roman" w:hAnsi="Times New Roman" w:cs="Times New Roman"/>
+          <w:sz w:val="24"/>
+          <w:szCs w:val="24"/>
+        </w:rPr>
+        <w:t xml:space="preserve"> в текстов файл </w:t>
+      </w:r>
+      <w:r>
+        <w:rPr>
+          <w:rFonts w:ascii="Times New Roman" w:hAnsi="Times New Roman" w:cs="Times New Roman"/>
+          <w:sz w:val="24"/>
+          <w:szCs w:val="24"/>
+        </w:rPr>
+        <w:t xml:space="preserve">с името на серийния номер на машината </w:t>
+      </w:r>
+      <w:r>
+        <w:rPr>
+          <w:rFonts w:ascii="Times New Roman" w:hAnsi="Times New Roman" w:cs="Times New Roman"/>
+          <w:sz w:val="24"/>
+          <w:szCs w:val="24"/>
+        </w:rPr>
+        <w:t xml:space="preserve">в папката </w:t>
+      </w:r>
+      <w:r>
+        <w:rPr>
+          <w:rFonts w:ascii="Times New Roman" w:hAnsi="Times New Roman" w:cs="Times New Roman"/>
+          <w:sz w:val="24"/>
+          <w:szCs w:val="24"/>
+        </w:rPr>
+        <w:t>„</w:t>
+      </w:r>
+      <w:r>
+        <w:rPr>
+          <w:rFonts w:ascii="Times New Roman" w:hAnsi="Times New Roman" w:cs="Times New Roman"/>
+          <w:sz w:val="24"/>
+          <w:szCs w:val="24"/>
+        </w:rPr>
+        <w:t>MOLSettings\\G1\\EXCEL</w:t>
+      </w:r>
+      <w:r>
+        <w:rPr>
+          <w:rFonts w:ascii="Times New Roman" w:hAnsi="Times New Roman" w:cs="Times New Roman"/>
+          <w:sz w:val="24"/>
+          <w:szCs w:val="24"/>
+        </w:rPr>
+        <w:t>_</w:t>
+      </w:r>
+      <w:r>
+        <w:rPr>
+          <w:rFonts w:ascii="Times New Roman" w:hAnsi="Times New Roman" w:cs="Times New Roman"/>
+          <w:sz w:val="24"/>
+          <w:szCs w:val="24"/>
+        </w:rPr>
+        <w:t>NAV</w:t>
+      </w:r>
+      <w:r>
+        <w:rPr>
+          <w:rFonts w:ascii="Times New Roman" w:hAnsi="Times New Roman" w:cs="Times New Roman"/>
+          <w:sz w:val="24"/>
+          <w:szCs w:val="24"/>
+        </w:rPr>
+        <w:t>“.</w:t>
+      </w:r>
+      <w:r>
+        <w:rPr>
+          <w:rFonts w:ascii="Times New Roman" w:hAnsi="Times New Roman" w:cs="Times New Roman"/>
+          <w:sz w:val="24"/>
+          <w:szCs w:val="24"/>
+        </w:rPr>
+        <w:t xml:space="preserve"> Ако вече съществува такъв файл с такова име, приложението хвърля </w:t>
+      </w:r>
+      <w:r>
+        <w:rPr>
+          <w:rFonts w:ascii="Times New Roman" w:hAnsi="Times New Roman" w:cs="Times New Roman"/>
+          <w:sz w:val="24"/>
+          <w:szCs w:val="24"/>
+          <w:lang w:val="en-US"/>
+        </w:rPr>
+        <w:t>Exception</w:t>
+      </w:r>
+      <w:r>
+        <w:rPr>
+          <w:rFonts w:ascii="Times New Roman" w:hAnsi="Times New Roman" w:cs="Times New Roman"/>
+          <w:sz w:val="24"/>
+          <w:szCs w:val="24"/>
+        </w:rPr>
+        <w:t>(Грешка), която не позволява повторно добавяне на файла.</w:t>
+      </w:r>
     </w:p>
     <w:sectPr>
       <w:pgSz w:w="11906" w:h="16838" w:code="9"/>
@@ -13773,9 +15202,9 @@
   </w:abstractNum>
   <w:abstractNum w:abstractNumId="16" w15:restartNumberingAfterBreak="0">
     <w:nsid w:val="344E5D24"/>
-    <w:multiLevelType w:val="hybridMultilevel"/>
-    <w:tmpl w:val="C22C8608"/>
-    <w:lvl w:ilvl="0" w:tplc="0409000F">
+    <w:multiLevelType w:val="multilevel"/>
+    <w:tmpl w:val="A9128966"/>
+    <w:lvl w:ilvl="0">
       <w:start w:val="1"/>
       <w:numFmt w:val="decimal"/>
       <w:lvlText w:val="%1."/>
@@ -13787,77 +15216,109 @@
         <w:rFonts w:hint="default"/>
       </w:rPr>
     </w:lvl>
-    <w:lvl w:ilvl="1" w:tplc="04090019" w:tentative="1">
-      <w:start w:val="1"/>
-      <w:numFmt w:val="lowerLetter"/>
-      <w:lvlText w:val="%2."/>
-      <w:lvlJc w:val="left"/>
-      <w:pPr>
-        <w:ind w:left="1440" w:hanging="360"/>
-      </w:pPr>
-    </w:lvl>
-    <w:lvl w:ilvl="2" w:tplc="0409001B" w:tentative="1">
-      <w:start w:val="1"/>
-      <w:numFmt w:val="lowerRoman"/>
-      <w:lvlText w:val="%3."/>
-      <w:lvlJc w:val="right"/>
-      <w:pPr>
-        <w:ind w:left="2160" w:hanging="180"/>
-      </w:pPr>
-    </w:lvl>
-    <w:lvl w:ilvl="3" w:tplc="0409000F" w:tentative="1">
+    <w:lvl w:ilvl="1">
       <w:start w:val="1"/>
       <w:numFmt w:val="decimal"/>
-      <w:lvlText w:val="%4."/>
-      <w:lvlJc w:val="left"/>
-      <w:pPr>
-        <w:ind w:left="2880" w:hanging="360"/>
-      </w:pPr>
-    </w:lvl>
-    <w:lvl w:ilvl="4" w:tplc="04090019" w:tentative="1">
-      <w:start w:val="1"/>
-      <w:numFmt w:val="lowerLetter"/>
-      <w:lvlText w:val="%5."/>
-      <w:lvlJc w:val="left"/>
-      <w:pPr>
-        <w:ind w:left="3600" w:hanging="360"/>
-      </w:pPr>
-    </w:lvl>
-    <w:lvl w:ilvl="5" w:tplc="0409001B" w:tentative="1">
-      <w:start w:val="1"/>
-      <w:numFmt w:val="lowerRoman"/>
-      <w:lvlText w:val="%6."/>
-      <w:lvlJc w:val="right"/>
-      <w:pPr>
-        <w:ind w:left="4320" w:hanging="180"/>
-      </w:pPr>
-    </w:lvl>
-    <w:lvl w:ilvl="6" w:tplc="0409000F" w:tentative="1">
+      <w:isLgl/>
+      <w:lvlText w:val="%1.%2."/>
+      <w:lvlJc w:val="left"/>
+      <w:pPr>
+        <w:ind w:left="1080" w:hanging="360"/>
+      </w:pPr>
+      <w:rPr>
+        <w:rFonts w:hint="default"/>
+      </w:rPr>
+    </w:lvl>
+    <w:lvl w:ilvl="2">
       <w:start w:val="1"/>
       <w:numFmt w:val="decimal"/>
-      <w:lvlText w:val="%7."/>
-      <w:lvlJc w:val="left"/>
-      <w:pPr>
-        <w:ind w:left="5040" w:hanging="360"/>
-      </w:pPr>
-    </w:lvl>
-    <w:lvl w:ilvl="7" w:tplc="04090019" w:tentative="1">
-      <w:start w:val="1"/>
-      <w:numFmt w:val="lowerLetter"/>
-      <w:lvlText w:val="%8."/>
-      <w:lvlJc w:val="left"/>
-      <w:pPr>
-        <w:ind w:left="5760" w:hanging="360"/>
-      </w:pPr>
-    </w:lvl>
-    <w:lvl w:ilvl="8" w:tplc="0409001B" w:tentative="1">
-      <w:start w:val="1"/>
-      <w:numFmt w:val="lowerRoman"/>
-      <w:lvlText w:val="%9."/>
-      <w:lvlJc w:val="right"/>
-      <w:pPr>
-        <w:ind w:left="6480" w:hanging="180"/>
-      </w:pPr>
+      <w:isLgl/>
+      <w:lvlText w:val="%1.%2.%3."/>
+      <w:lvlJc w:val="left"/>
+      <w:pPr>
+        <w:ind w:left="1800" w:hanging="720"/>
+      </w:pPr>
+      <w:rPr>
+        <w:rFonts w:hint="default"/>
+      </w:rPr>
+    </w:lvl>
+    <w:lvl w:ilvl="3">
+      <w:start w:val="1"/>
+      <w:numFmt w:val="decimal"/>
+      <w:isLgl/>
+      <w:lvlText w:val="%1.%2.%3.%4."/>
+      <w:lvlJc w:val="left"/>
+      <w:pPr>
+        <w:ind w:left="2160" w:hanging="720"/>
+      </w:pPr>
+      <w:rPr>
+        <w:rFonts w:hint="default"/>
+      </w:rPr>
+    </w:lvl>
+    <w:lvl w:ilvl="4">
+      <w:start w:val="1"/>
+      <w:numFmt w:val="decimal"/>
+      <w:isLgl/>
+      <w:lvlText w:val="%1.%2.%3.%4.%5."/>
+      <w:lvlJc w:val="left"/>
+      <w:pPr>
+        <w:ind w:left="2880" w:hanging="1080"/>
+      </w:pPr>
+      <w:rPr>
+        <w:rFonts w:hint="default"/>
+      </w:rPr>
+    </w:lvl>
+    <w:lvl w:ilvl="5">
+      <w:start w:val="1"/>
+      <w:numFmt w:val="decimal"/>
+      <w:isLgl/>
+      <w:lvlText w:val="%1.%2.%3.%4.%5.%6."/>
+      <w:lvlJc w:val="left"/>
+      <w:pPr>
+        <w:ind w:left="3240" w:hanging="1080"/>
+      </w:pPr>
+      <w:rPr>
+        <w:rFonts w:hint="default"/>
+      </w:rPr>
+    </w:lvl>
+    <w:lvl w:ilvl="6">
+      <w:start w:val="1"/>
+      <w:numFmt w:val="decimal"/>
+      <w:isLgl/>
+      <w:lvlText w:val="%1.%2.%3.%4.%5.%6.%7."/>
+      <w:lvlJc w:val="left"/>
+      <w:pPr>
+        <w:ind w:left="3960" w:hanging="1440"/>
+      </w:pPr>
+      <w:rPr>
+        <w:rFonts w:hint="default"/>
+      </w:rPr>
+    </w:lvl>
+    <w:lvl w:ilvl="7">
+      <w:start w:val="1"/>
+      <w:numFmt w:val="decimal"/>
+      <w:isLgl/>
+      <w:lvlText w:val="%1.%2.%3.%4.%5.%6.%7.%8."/>
+      <w:lvlJc w:val="left"/>
+      <w:pPr>
+        <w:ind w:left="4320" w:hanging="1440"/>
+      </w:pPr>
+      <w:rPr>
+        <w:rFonts w:hint="default"/>
+      </w:rPr>
+    </w:lvl>
+    <w:lvl w:ilvl="8">
+      <w:start w:val="1"/>
+      <w:numFmt w:val="decimal"/>
+      <w:isLgl/>
+      <w:lvlText w:val="%1.%2.%3.%4.%5.%6.%7.%8.%9."/>
+      <w:lvlJc w:val="left"/>
+      <w:pPr>
+        <w:ind w:left="5040" w:hanging="1800"/>
+      </w:pPr>
+      <w:rPr>
+        <w:rFonts w:hint="default"/>
+      </w:rPr>
     </w:lvl>
   </w:abstractNum>
   <w:abstractNum w:abstractNumId="17" w15:restartNumberingAfterBreak="0">
@@ -18003,6 +19464,18 @@
       <w:color w:val="666666"/>
     </w:rPr>
   </w:style>
+  <w:style w:type="character" w:styleId="UnresolvedMention">
+    <w:name w:val="Unresolved Mention"/>
+    <w:basedOn w:val="DefaultParagraphFont"/>
+    <w:uiPriority w:val="99"/>
+    <w:semiHidden/>
+    <w:unhideWhenUsed/>
+    <w:rsid w:val="000D2976"/>
+    <w:rPr>
+      <w:color w:val="605E5C"/>
+      <w:shd w:val="clear" w:color="auto" w:fill="E1DFDD"/>
+    </w:rPr>
+  </w:style>
 </w:styles>
 </file>
 

</xml_diff>